<commit_message>
Added the proposed approach
</commit_message>
<xml_diff>
--- a/Coder's Compass.docx
+++ b/Coder's Compass.docx
@@ -501,29 +501,28 @@
           <w:sz w:val="26"/>
           <w:szCs w:val="26"/>
         </w:rPr>
-        <w:t xml:space="preserve"> a new project. The myriad of programming languages available, each tailored to specific domains, platforms, and learning curves, presents a formidable challenge. This challenge is further </w:t>
-      </w:r>
-      <w:r>
-        <w:rPr>
-          <w:sz w:val="26"/>
-          <w:szCs w:val="26"/>
-        </w:rPr>
-        <w:t>complicated</w:t>
-      </w:r>
-      <w:r>
-        <w:rPr>
-          <w:sz w:val="26"/>
-          <w:szCs w:val="26"/>
-        </w:rPr>
-        <w:t xml:space="preserve"> by factors such as community support, industry trends, and associated costs, which significantly influence the success and efficiency of software development</w:t>
-      </w:r>
-      <w:r>
-        <w:rPr>
-          <w:sz w:val="26"/>
-          <w:szCs w:val="26"/>
-          <w:rtl/>
-        </w:rPr>
-        <w:t>.</w:t>
+        <w:t xml:space="preserve"> a new project. The myriad of programming languages available, each tailored to specific domains, platforms, and learning curves, presents a formidable challenge.</w:t>
+      </w:r>
+      <w:r>
+        <w:rPr>
+          <w:sz w:val="26"/>
+          <w:szCs w:val="26"/>
+        </w:rPr>
+        <w:t xml:space="preserve"> What makes it more problematic is that each programming language comes with its set of frameworks</w:t>
+      </w:r>
+      <w:r>
+        <w:rPr>
+          <w:sz w:val="26"/>
+          <w:szCs w:val="26"/>
+        </w:rPr>
+        <w:t xml:space="preserve"> and tools</w:t>
+      </w:r>
+      <w:r>
+        <w:rPr>
+          <w:sz w:val="26"/>
+          <w:szCs w:val="26"/>
+        </w:rPr>
+        <w:t>, each created for a specific need.</w:t>
       </w:r>
     </w:p>
     <w:p>
@@ -567,7 +566,49 @@
           <w:sz w:val="26"/>
           <w:szCs w:val="26"/>
         </w:rPr>
-        <w:t xml:space="preserve"> expert systems as a promising approach to assist developers in the decision-making process of selecting a programming language.</w:t>
+        <w:t xml:space="preserve"> expert systems as a promising approach to assist developers in the decision-making process of selecting a </w:t>
+      </w:r>
+      <w:r>
+        <w:rPr>
+          <w:sz w:val="26"/>
+          <w:szCs w:val="26"/>
+        </w:rPr>
+        <w:t>framework</w:t>
+      </w:r>
+      <w:r>
+        <w:rPr>
+          <w:sz w:val="26"/>
+          <w:szCs w:val="26"/>
+        </w:rPr>
+        <w:t xml:space="preserve"> and tools</w:t>
+      </w:r>
+      <w:r>
+        <w:rPr>
+          <w:sz w:val="26"/>
+          <w:szCs w:val="26"/>
+        </w:rPr>
+        <w:t xml:space="preserve"> to use in their </w:t>
+      </w:r>
+      <w:r>
+        <w:rPr>
+          <w:sz w:val="26"/>
+          <w:szCs w:val="26"/>
+        </w:rPr>
+        <w:t xml:space="preserve">upcoming </w:t>
+      </w:r>
+      <w:r>
+        <w:rPr>
+          <w:sz w:val="26"/>
+          <w:szCs w:val="26"/>
+        </w:rPr>
+        <w:t>projects</w:t>
+      </w:r>
+      <w:r>
+        <w:rPr>
+          <w:sz w:val="26"/>
+          <w:szCs w:val="26"/>
+        </w:rPr>
+        <w:t>.</w:t>
       </w:r>
     </w:p>
     <w:p>
@@ -625,7 +666,70 @@
           <w:sz w:val="26"/>
           <w:szCs w:val="26"/>
         </w:rPr>
-        <w:t xml:space="preserve"> of employing expert systems in the domain of programming language recommendation for various projects. The study aims to develop a framework that integrates multiple criteria essential for language selection, including domain suitability (such as web development, gaming, etc.), platform </w:t>
+        <w:t xml:space="preserve"> of employing expert systems in the domain of </w:t>
+      </w:r>
+      <w:r>
+        <w:rPr>
+          <w:sz w:val="26"/>
+          <w:szCs w:val="26"/>
+        </w:rPr>
+        <w:t>framework</w:t>
+      </w:r>
+      <w:r>
+        <w:rPr>
+          <w:sz w:val="26"/>
+          <w:szCs w:val="26"/>
+        </w:rPr>
+        <w:t xml:space="preserve"> and tools</w:t>
+      </w:r>
+      <w:r>
+        <w:rPr>
+          <w:sz w:val="26"/>
+          <w:szCs w:val="26"/>
+        </w:rPr>
+        <w:t xml:space="preserve"> recommendation for various projects. The study aims to develop a framework that integrates multiple criteria essential for language selection, including domain suitability (</w:t>
+      </w:r>
+      <w:r>
+        <w:rPr>
+          <w:sz w:val="26"/>
+          <w:szCs w:val="26"/>
+        </w:rPr>
+        <w:t>e.g.</w:t>
+      </w:r>
+      <w:r>
+        <w:rPr>
+          <w:sz w:val="26"/>
+          <w:szCs w:val="26"/>
+        </w:rPr>
+        <w:t xml:space="preserve"> web development, </w:t>
+      </w:r>
+      <w:r>
+        <w:rPr>
+          <w:sz w:val="26"/>
+          <w:szCs w:val="26"/>
+        </w:rPr>
+        <w:t>mobile development</w:t>
+      </w:r>
+      <w:r>
+        <w:rPr>
+          <w:sz w:val="26"/>
+          <w:szCs w:val="26"/>
+        </w:rPr>
+        <w:t>, etc.)</w:t>
+      </w:r>
+      <w:r>
+        <w:rPr>
+          <w:sz w:val="26"/>
+          <w:szCs w:val="26"/>
+        </w:rPr>
+        <w:t xml:space="preserve"> and</w:t>
+      </w:r>
+      <w:r>
+        <w:rPr>
+          <w:sz w:val="26"/>
+          <w:szCs w:val="26"/>
+        </w:rPr>
+        <w:t xml:space="preserve"> </w:t>
       </w:r>
       <w:r>
         <w:rPr>
@@ -633,15 +737,35 @@
           <w:szCs w:val="26"/>
         </w:rPr>
         <w:lastRenderedPageBreak/>
-        <w:t>compatibility (desktop, mobile, gaming consoles, cross-platform), learning curve considerations (existing knowledge and willingness to learn), community support, adherence to industry trends, and cost implications (including licensing fees such as Oracle licenses). Additionally, the system will take into account users' previous knowledge and familiarity with related languages (e.g., C similar to C++)</w:t>
-      </w:r>
-      <w:r>
-        <w:rPr>
-          <w:sz w:val="26"/>
-          <w:szCs w:val="26"/>
-          <w:rtl/>
-        </w:rPr>
-        <w:t>.</w:t>
+        <w:t>learning curve considerations (</w:t>
+      </w:r>
+      <w:r>
+        <w:rPr>
+          <w:sz w:val="26"/>
+          <w:szCs w:val="26"/>
+        </w:rPr>
+        <w:t>e.g. steep learning curve</w:t>
+      </w:r>
+      <w:r>
+        <w:rPr>
+          <w:sz w:val="26"/>
+          <w:szCs w:val="26"/>
+        </w:rPr>
+        <w:t>)</w:t>
+      </w:r>
+      <w:r>
+        <w:rPr>
+          <w:sz w:val="26"/>
+          <w:szCs w:val="26"/>
+        </w:rPr>
+        <w:t>. Additionally, the system will take into account users' previous knowledge and familiarity</w:t>
+      </w:r>
+      <w:r>
+        <w:rPr>
+          <w:sz w:val="26"/>
+          <w:szCs w:val="26"/>
+        </w:rPr>
+        <w:t xml:space="preserve"> with programming.</w:t>
       </w:r>
     </w:p>
     <w:p>
@@ -701,6 +825,18 @@
         </w:rPr>
         <w:t xml:space="preserve"> and ultimately enhancing the success and quality of software development projects. </w:t>
       </w:r>
+    </w:p>
+    <w:p>
+      <w:pPr>
+        <w:bidi w:val="0"/>
+        <w:spacing w:line="360" w:lineRule="auto"/>
+        <w:ind w:firstLine="720"/>
+        <w:jc w:val="lowKashida"/>
+        <w:rPr>
+          <w:sz w:val="26"/>
+          <w:szCs w:val="26"/>
+        </w:rPr>
+      </w:pPr>
     </w:p>
     <w:p>
       <w:pPr>
@@ -814,14 +950,6 @@
               <w:szCs w:val="26"/>
             </w:rPr>
             <w:t xml:space="preserve"> et al., 2011)</w:t>
-          </w:r>
-          <w:r>
-            <w:rPr>
-              <w:color w:val="000000"/>
-              <w:sz w:val="26"/>
-              <w:szCs w:val="26"/>
-            </w:rPr>
-            <w:t xml:space="preserve"> </w:t>
           </w:r>
         </w:sdtContent>
       </w:sdt>
@@ -934,18 +1062,27 @@
     </w:p>
     <w:p>
       <w:pPr>
+        <w:bidi w:val="0"/>
+        <w:spacing w:line="360" w:lineRule="auto"/>
+        <w:jc w:val="lowKashida"/>
+        <w:rPr>
+          <w:sz w:val="26"/>
+          <w:szCs w:val="26"/>
+        </w:rPr>
+      </w:pPr>
+    </w:p>
+    <w:p>
+      <w:pPr>
         <w:tabs>
           <w:tab w:val="left" w:pos="540"/>
         </w:tabs>
         <w:bidi w:val="0"/>
-        <w:spacing w:after="120"/>
         <w:jc w:val="lowKashida"/>
         <w:rPr>
           <w:b/>
           <w:bCs/>
           <w:sz w:val="26"/>
           <w:szCs w:val="26"/>
-          <w:lang w:bidi="ar-EG"/>
         </w:rPr>
       </w:pPr>
       <w:r>
@@ -954,9 +1091,8 @@
           <w:bCs/>
           <w:sz w:val="26"/>
           <w:szCs w:val="26"/>
-          <w:lang w:bidi="ar-EG"/>
-        </w:rPr>
-        <w:t>2</w:t>
+        </w:rPr>
+        <w:t>3.</w:t>
       </w:r>
       <w:r>
         <w:rPr>
@@ -964,9 +1100,8 @@
           <w:bCs/>
           <w:sz w:val="26"/>
           <w:szCs w:val="26"/>
-          <w:lang w:bidi="ar-EG"/>
-        </w:rPr>
-        <w:t>.</w:t>
+        </w:rPr>
+        <w:tab/>
       </w:r>
       <w:r>
         <w:rPr>
@@ -974,42 +1109,9 @@
           <w:bCs/>
           <w:sz w:val="26"/>
           <w:szCs w:val="26"/>
-          <w:lang w:bidi="ar-EG"/>
-        </w:rPr>
-        <w:t>1</w:t>
-      </w:r>
-      <w:r>
-        <w:rPr>
-          <w:b/>
-          <w:bCs/>
-          <w:sz w:val="26"/>
-          <w:szCs w:val="26"/>
-          <w:lang w:bidi="ar-EG"/>
-        </w:rPr>
-        <w:tab/>
-      </w:r>
-      <w:r>
-        <w:rPr>
-          <w:b/>
-          <w:bCs/>
-          <w:sz w:val="26"/>
-          <w:szCs w:val="26"/>
-          <w:lang w:bidi="ar-EG"/>
-        </w:rPr>
-        <w:t>Subtitle (if any)</w:t>
-      </w:r>
-    </w:p>
-    <w:p>
-      <w:pPr>
-        <w:bidi w:val="0"/>
-        <w:spacing w:line="360" w:lineRule="auto"/>
-        <w:ind w:firstLine="720"/>
-        <w:jc w:val="lowKashida"/>
-        <w:rPr>
-          <w:sz w:val="26"/>
-          <w:szCs w:val="26"/>
-        </w:rPr>
-      </w:pPr>
+        </w:rPr>
+        <w:t xml:space="preserve"> PROPOSED APPROACH</w:t>
+      </w:r>
     </w:p>
     <w:p>
       <w:pPr>
@@ -1017,8 +1119,14 @@
           <w:tab w:val="left" w:pos="540"/>
         </w:tabs>
         <w:bidi w:val="0"/>
-        <w:spacing w:after="120"/>
+        <w:spacing w:line="360" w:lineRule="auto"/>
         <w:jc w:val="lowKashida"/>
+        <w:rPr>
+          <w:sz w:val="26"/>
+          <w:szCs w:val="26"/>
+        </w:rPr>
+      </w:pPr>
+      <w:r>
         <w:rPr>
           <w:b/>
           <w:bCs/>
@@ -1026,7 +1134,8 @@
           <w:szCs w:val="26"/>
           <w:lang w:bidi="ar-EG"/>
         </w:rPr>
-      </w:pPr>
+        <w:t xml:space="preserve">3.1 </w:t>
+      </w:r>
       <w:r>
         <w:rPr>
           <w:b/>
@@ -1035,60 +1144,15 @@
           <w:szCs w:val="26"/>
           <w:lang w:bidi="ar-EG"/>
         </w:rPr>
-        <w:lastRenderedPageBreak/>
-        <w:t>2</w:t>
-      </w:r>
-      <w:r>
-        <w:rPr>
-          <w:b/>
-          <w:bCs/>
-          <w:sz w:val="26"/>
-          <w:szCs w:val="26"/>
-          <w:lang w:bidi="ar-EG"/>
-        </w:rPr>
-        <w:t>.2</w:t>
-      </w:r>
-      <w:r>
-        <w:rPr>
-          <w:b/>
-          <w:bCs/>
-          <w:sz w:val="26"/>
-          <w:szCs w:val="26"/>
-          <w:lang w:bidi="ar-EG"/>
+        <w:t>Domain Definition</w:t>
+      </w:r>
+      <w:r>
+        <w:rPr>
+          <w:sz w:val="26"/>
+          <w:szCs w:val="26"/>
         </w:rPr>
         <w:tab/>
       </w:r>
-      <w:r>
-        <w:rPr>
-          <w:b/>
-          <w:bCs/>
-          <w:sz w:val="26"/>
-          <w:szCs w:val="26"/>
-          <w:lang w:bidi="ar-EG"/>
-        </w:rPr>
-        <w:t>Subtitle (if any</w:t>
-      </w:r>
-      <w:r>
-        <w:rPr>
-          <w:b/>
-          <w:bCs/>
-          <w:sz w:val="26"/>
-          <w:szCs w:val="26"/>
-          <w:lang w:bidi="ar-EG"/>
-        </w:rPr>
-        <w:t>)</w:t>
-      </w:r>
-    </w:p>
-    <w:p>
-      <w:pPr>
-        <w:bidi w:val="0"/>
-        <w:spacing w:line="360" w:lineRule="auto"/>
-        <w:jc w:val="lowKashida"/>
-        <w:rPr>
-          <w:sz w:val="26"/>
-          <w:szCs w:val="26"/>
-        </w:rPr>
-      </w:pPr>
     </w:p>
     <w:p>
       <w:pPr>
@@ -1096,53 +1160,87 @@
           <w:tab w:val="left" w:pos="540"/>
         </w:tabs>
         <w:bidi w:val="0"/>
-        <w:jc w:val="lowKashida"/>
-        <w:rPr>
-          <w:b/>
-          <w:bCs/>
-          <w:sz w:val="26"/>
-          <w:szCs w:val="26"/>
-        </w:rPr>
-      </w:pPr>
-      <w:r>
-        <w:rPr>
-          <w:b/>
-          <w:bCs/>
-          <w:sz w:val="26"/>
-          <w:szCs w:val="26"/>
-        </w:rPr>
-        <w:t>3.</w:t>
-      </w:r>
-      <w:r>
-        <w:rPr>
-          <w:b/>
-          <w:bCs/>
-          <w:sz w:val="26"/>
-          <w:szCs w:val="26"/>
-        </w:rPr>
+        <w:spacing w:line="360" w:lineRule="auto"/>
+        <w:rPr>
+          <w:sz w:val="26"/>
+          <w:szCs w:val="26"/>
+        </w:rPr>
+      </w:pPr>
+      <w:r>
+        <w:rPr>
+          <w:sz w:val="26"/>
+          <w:szCs w:val="26"/>
+        </w:rPr>
+        <w:lastRenderedPageBreak/>
         <w:tab/>
       </w:r>
       <w:r>
         <w:rPr>
-          <w:b/>
-          <w:bCs/>
-          <w:sz w:val="26"/>
-          <w:szCs w:val="26"/>
-        </w:rPr>
-        <w:t xml:space="preserve"> PROPOSED APPROACH</w:t>
-      </w:r>
-    </w:p>
-    <w:p>
-      <w:pPr>
-        <w:bidi w:val="0"/>
-        <w:spacing w:line="360" w:lineRule="auto"/>
-        <w:jc w:val="lowKashida"/>
-        <w:rPr>
-          <w:sz w:val="26"/>
-          <w:szCs w:val="26"/>
-          <w:lang w:bidi="ar-EG"/>
-        </w:rPr>
-      </w:pPr>
+          <w:sz w:val="26"/>
+          <w:szCs w:val="26"/>
+        </w:rPr>
+        <w:t>When defining our approach, we aimed for a narrow domain</w:t>
+      </w:r>
+      <w:r>
+        <w:rPr>
+          <w:sz w:val="26"/>
+          <w:szCs w:val="26"/>
+        </w:rPr>
+        <w:t xml:space="preserve"> </w:t>
+      </w:r>
+      <w:sdt>
+        <w:sdtPr>
+          <w:rPr>
+            <w:color w:val="000000"/>
+            <w:sz w:val="26"/>
+            <w:szCs w:val="26"/>
+          </w:rPr>
+          <w:tag w:val="MENDELEY_CITATION_v3_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"/>
+          <w:id w:val="687639886"/>
+          <w:placeholder>
+            <w:docPart w:val="DefaultPlaceholder_-1854013440"/>
+          </w:placeholder>
+        </w:sdtPr>
+        <w:sdtContent>
+          <w:r>
+            <w:rPr>
+              <w:color w:val="000000"/>
+              <w:sz w:val="26"/>
+              <w:szCs w:val="26"/>
+            </w:rPr>
+            <w:t>(Waterman, 1985)</w:t>
+          </w:r>
+        </w:sdtContent>
+      </w:sdt>
+      <w:r>
+        <w:rPr>
+          <w:sz w:val="26"/>
+          <w:szCs w:val="26"/>
+        </w:rPr>
+        <w:t xml:space="preserve">. To achieve this, we began by </w:t>
+      </w:r>
+      <w:r>
+        <w:rPr>
+          <w:sz w:val="26"/>
+          <w:szCs w:val="26"/>
+        </w:rPr>
+        <w:t>outlining</w:t>
+      </w:r>
+      <w:r>
+        <w:rPr>
+          <w:sz w:val="26"/>
+          <w:szCs w:val="26"/>
+        </w:rPr>
+        <w:t xml:space="preserve"> the fields that users could select from. The fields we defined include: front-end development, back-end development, mobile development, automation testing, and DevOps (Development Operations), all within the software development domain</w:t>
+      </w:r>
+      <w:r>
+        <w:rPr>
+          <w:sz w:val="26"/>
+          <w:szCs w:val="26"/>
+          <w:rtl/>
+        </w:rPr>
+        <w:t>.</w:t>
+      </w:r>
     </w:p>
     <w:p>
       <w:pPr>
@@ -1150,51 +1248,47 @@
           <w:tab w:val="left" w:pos="540"/>
         </w:tabs>
         <w:bidi w:val="0"/>
-        <w:spacing w:after="120"/>
-        <w:jc w:val="lowKashida"/>
+        <w:spacing w:line="360" w:lineRule="auto"/>
         <w:rPr>
           <w:b/>
           <w:bCs/>
           <w:sz w:val="26"/>
           <w:szCs w:val="26"/>
-          <w:lang w:bidi="ar-EG"/>
-        </w:rPr>
-      </w:pPr>
-      <w:r>
-        <w:rPr>
-          <w:b/>
-          <w:bCs/>
-          <w:sz w:val="26"/>
-          <w:szCs w:val="26"/>
-          <w:lang w:bidi="ar-EG"/>
-        </w:rPr>
-        <w:t>3.1</w:t>
-      </w:r>
-      <w:r>
-        <w:rPr>
-          <w:b/>
-          <w:bCs/>
-          <w:sz w:val="26"/>
-          <w:szCs w:val="26"/>
-          <w:lang w:bidi="ar-EG"/>
+        </w:rPr>
+      </w:pPr>
+      <w:r>
+        <w:rPr>
+          <w:sz w:val="26"/>
+          <w:szCs w:val="26"/>
         </w:rPr>
         <w:tab/>
       </w:r>
       <w:r>
         <w:rPr>
-          <w:b/>
-          <w:bCs/>
-          <w:sz w:val="26"/>
-          <w:szCs w:val="26"/>
-          <w:lang w:bidi="ar-EG"/>
-        </w:rPr>
-        <w:t>Subtitle (if any)</w:t>
-      </w:r>
-    </w:p>
-    <w:p>
-      <w:pPr>
-        <w:bidi w:val="0"/>
-        <w:jc w:val="lowKashida"/>
+          <w:sz w:val="26"/>
+          <w:szCs w:val="26"/>
+        </w:rPr>
+        <w:t xml:space="preserve">Although the realm of software development is vast, we opted for the most popular fields to narrow down the domain as much as possible, </w:t>
+      </w:r>
+      <w:r>
+        <w:rPr>
+          <w:sz w:val="26"/>
+          <w:szCs w:val="26"/>
+        </w:rPr>
+        <w:t xml:space="preserve">whilst </w:t>
+      </w:r>
+      <w:r>
+        <w:rPr>
+          <w:sz w:val="26"/>
+          <w:szCs w:val="26"/>
+        </w:rPr>
+        <w:t>making it valuable for both novice and experienced developers.</w:t>
+      </w:r>
+    </w:p>
+    <w:p>
+      <w:pPr>
+        <w:bidi w:val="0"/>
+        <w:spacing w:line="360" w:lineRule="auto"/>
         <w:rPr>
           <w:sz w:val="26"/>
           <w:szCs w:val="26"/>
@@ -1208,6 +1302,7 @@
           <w:tab w:val="left" w:pos="540"/>
         </w:tabs>
         <w:bidi w:val="0"/>
+        <w:spacing w:after="120"/>
         <w:jc w:val="lowKashida"/>
         <w:rPr>
           <w:b/>
@@ -1255,19 +1350,8 @@
           <w:szCs w:val="26"/>
           <w:lang w:bidi="ar-EG"/>
         </w:rPr>
-        <w:t>Subtitle (if any)</w:t>
-      </w:r>
-    </w:p>
-    <w:p>
-      <w:pPr>
-        <w:bidi w:val="0"/>
-        <w:jc w:val="lowKashida"/>
-        <w:rPr>
-          <w:sz w:val="26"/>
-          <w:szCs w:val="26"/>
-          <w:lang w:bidi="ar-EG"/>
-        </w:rPr>
-      </w:pPr>
+        <w:t>Knowledge Base</w:t>
+      </w:r>
     </w:p>
     <w:p>
       <w:pPr>
@@ -1275,6 +1359,265 @@
           <w:tab w:val="left" w:pos="540"/>
         </w:tabs>
         <w:bidi w:val="0"/>
+        <w:spacing w:after="120" w:line="360" w:lineRule="auto"/>
+        <w:rPr>
+          <w:sz w:val="26"/>
+          <w:szCs w:val="26"/>
+          <w:lang w:bidi="ar-EG"/>
+        </w:rPr>
+      </w:pPr>
+      <w:r>
+        <w:rPr>
+          <w:sz w:val="26"/>
+          <w:szCs w:val="26"/>
+          <w:lang w:bidi="ar-EG"/>
+        </w:rPr>
+        <w:tab/>
+      </w:r>
+      <w:r>
+        <w:rPr>
+          <w:sz w:val="26"/>
+          <w:szCs w:val="26"/>
+          <w:lang w:bidi="ar-EG"/>
+        </w:rPr>
+        <w:t>In this study, we adopt a</w:t>
+      </w:r>
+      <w:r>
+        <w:rPr>
+          <w:sz w:val="26"/>
+          <w:szCs w:val="26"/>
+          <w:lang w:bidi="ar-EG"/>
+        </w:rPr>
+        <w:t xml:space="preserve"> rule-based representation for the knowledge base, which allows us to effectively capture and utilize the information in our domain.</w:t>
+      </w:r>
+      <w:r>
+        <w:rPr>
+          <w:sz w:val="26"/>
+          <w:szCs w:val="26"/>
+          <w:lang w:bidi="ar-EG"/>
+        </w:rPr>
+        <w:t xml:space="preserve"> The information we captured in our knowledge base is the following:</w:t>
+      </w:r>
+    </w:p>
+    <w:p>
+      <w:pPr>
+        <w:pStyle w:val="ListParagraph"/>
+        <w:numPr>
+          <w:ilvl w:val="0"/>
+          <w:numId w:val="6"/>
+        </w:numPr>
+        <w:tabs>
+          <w:tab w:val="left" w:pos="540"/>
+        </w:tabs>
+        <w:bidi w:val="0"/>
+        <w:spacing w:after="120" w:line="360" w:lineRule="auto"/>
+        <w:rPr>
+          <w:sz w:val="26"/>
+          <w:szCs w:val="26"/>
+          <w:lang w:bidi="ar-EG"/>
+        </w:rPr>
+      </w:pPr>
+      <w:r>
+        <w:rPr>
+          <w:sz w:val="26"/>
+          <w:szCs w:val="26"/>
+          <w:lang w:bidi="ar-EG"/>
+        </w:rPr>
+        <w:t>Field</w:t>
+      </w:r>
+      <w:r>
+        <w:rPr>
+          <w:sz w:val="26"/>
+          <w:szCs w:val="26"/>
+          <w:lang w:bidi="ar-EG"/>
+        </w:rPr>
+        <w:t>:</w:t>
+      </w:r>
+      <w:r>
+        <w:rPr>
+          <w:sz w:val="26"/>
+          <w:szCs w:val="26"/>
+          <w:lang w:bidi="ar-EG"/>
+        </w:rPr>
+        <w:t xml:space="preserve"> Each </w:t>
+      </w:r>
+      <w:r>
+        <w:rPr>
+          <w:sz w:val="26"/>
+          <w:szCs w:val="26"/>
+          <w:lang w:bidi="ar-EG"/>
+        </w:rPr>
+        <w:t>framework</w:t>
+      </w:r>
+      <w:r>
+        <w:rPr>
+          <w:sz w:val="26"/>
+          <w:szCs w:val="26"/>
+          <w:lang w:bidi="ar-EG"/>
+        </w:rPr>
+        <w:t xml:space="preserve"> in the knowledge base is tied to </w:t>
+      </w:r>
+      <w:r>
+        <w:rPr>
+          <w:sz w:val="26"/>
+          <w:szCs w:val="26"/>
+          <w:lang w:bidi="ar-EG"/>
+        </w:rPr>
+        <w:t>one</w:t>
+      </w:r>
+      <w:r>
+        <w:rPr>
+          <w:sz w:val="26"/>
+          <w:szCs w:val="26"/>
+          <w:lang w:bidi="ar-EG"/>
+        </w:rPr>
+        <w:t xml:space="preserve"> field</w:t>
+      </w:r>
+      <w:r>
+        <w:rPr>
+          <w:sz w:val="26"/>
+          <w:szCs w:val="26"/>
+          <w:lang w:bidi="ar-EG"/>
+        </w:rPr>
+        <w:t xml:space="preserve"> only</w:t>
+      </w:r>
+      <w:r>
+        <w:rPr>
+          <w:sz w:val="26"/>
+          <w:szCs w:val="26"/>
+          <w:lang w:bidi="ar-EG"/>
+        </w:rPr>
+        <w:t>.</w:t>
+      </w:r>
+      <w:r>
+        <w:rPr>
+          <w:sz w:val="26"/>
+          <w:szCs w:val="26"/>
+          <w:lang w:bidi="ar-EG"/>
+        </w:rPr>
+        <w:t xml:space="preserve"> For example, Django framework is a backend framework that is written in Python.</w:t>
+      </w:r>
+    </w:p>
+    <w:p>
+      <w:pPr>
+        <w:pStyle w:val="ListParagraph"/>
+        <w:numPr>
+          <w:ilvl w:val="0"/>
+          <w:numId w:val="6"/>
+        </w:numPr>
+        <w:tabs>
+          <w:tab w:val="left" w:pos="540"/>
+        </w:tabs>
+        <w:bidi w:val="0"/>
+        <w:spacing w:after="120" w:line="360" w:lineRule="auto"/>
+        <w:rPr>
+          <w:sz w:val="26"/>
+          <w:szCs w:val="26"/>
+          <w:lang w:bidi="ar-EG"/>
+        </w:rPr>
+      </w:pPr>
+      <w:r>
+        <w:rPr>
+          <w:sz w:val="26"/>
+          <w:szCs w:val="26"/>
+          <w:lang w:bidi="ar-EG"/>
+        </w:rPr>
+        <w:t>Previous knowledge: we need to take into consideration the experience level of the user. That is why we embedded the experience level recommended with each framework</w:t>
+      </w:r>
+      <w:r>
+        <w:rPr>
+          <w:sz w:val="26"/>
+          <w:szCs w:val="26"/>
+          <w:lang w:bidi="ar-EG"/>
+        </w:rPr>
+        <w:t xml:space="preserve"> and tool</w:t>
+      </w:r>
+      <w:r>
+        <w:rPr>
+          <w:sz w:val="26"/>
+          <w:szCs w:val="26"/>
+          <w:lang w:bidi="ar-EG"/>
+        </w:rPr>
+        <w:t xml:space="preserve"> in the knowledge base. The previous knowledge can be on of the following values: (Beginner, Intermediate and Advanced)</w:t>
+      </w:r>
+    </w:p>
+    <w:p>
+      <w:pPr>
+        <w:pStyle w:val="ListParagraph"/>
+        <w:numPr>
+          <w:ilvl w:val="0"/>
+          <w:numId w:val="6"/>
+        </w:numPr>
+        <w:tabs>
+          <w:tab w:val="left" w:pos="540"/>
+        </w:tabs>
+        <w:bidi w:val="0"/>
+        <w:spacing w:after="120" w:line="360" w:lineRule="auto"/>
+        <w:rPr>
+          <w:sz w:val="26"/>
+          <w:szCs w:val="26"/>
+          <w:lang w:bidi="ar-EG"/>
+        </w:rPr>
+      </w:pPr>
+      <w:r>
+        <w:rPr>
+          <w:sz w:val="26"/>
+          <w:szCs w:val="26"/>
+          <w:lang w:bidi="ar-EG"/>
+        </w:rPr>
+        <w:t xml:space="preserve">Learning curve: </w:t>
+      </w:r>
+      <w:r>
+        <w:rPr>
+          <w:sz w:val="26"/>
+          <w:szCs w:val="26"/>
+          <w:lang w:bidi="ar-EG"/>
+        </w:rPr>
+        <w:t>When choosing resources for a new project, it is crucial to take into consideration the deadline of the project. For that reason, we added the learning curve as some frameworks are harder to learn due to their complexity, while others can be used to put together an interesting demo. The values of the learning curve are: (Gentle, Normal, and Steep).</w:t>
+      </w:r>
+    </w:p>
+    <w:p>
+      <w:pPr>
+        <w:tabs>
+          <w:tab w:val="left" w:pos="540"/>
+        </w:tabs>
+        <w:bidi w:val="0"/>
+        <w:spacing w:after="120" w:line="360" w:lineRule="auto"/>
+        <w:rPr>
+          <w:sz w:val="26"/>
+          <w:szCs w:val="26"/>
+          <w:lang w:bidi="ar-EG"/>
+        </w:rPr>
+      </w:pPr>
+      <w:r>
+        <w:rPr>
+          <w:sz w:val="26"/>
+          <w:szCs w:val="26"/>
+          <w:lang w:bidi="ar-EG"/>
+        </w:rPr>
+        <w:tab/>
+        <w:t>Currently, the knowledge base contains information about 41 frameworks</w:t>
+      </w:r>
+      <w:r>
+        <w:rPr>
+          <w:sz w:val="26"/>
+          <w:szCs w:val="26"/>
+          <w:lang w:bidi="ar-EG"/>
+        </w:rPr>
+        <w:t xml:space="preserve"> and tools</w:t>
+      </w:r>
+      <w:r>
+        <w:rPr>
+          <w:sz w:val="26"/>
+          <w:szCs w:val="26"/>
+          <w:lang w:bidi="ar-EG"/>
+        </w:rPr>
+        <w:t xml:space="preserve"> from the fields mentioned above.</w:t>
+      </w:r>
+    </w:p>
+    <w:p>
+      <w:pPr>
+        <w:bidi w:val="0"/>
         <w:jc w:val="lowKashida"/>
         <w:rPr>
           <w:sz w:val="26"/>
@@ -1282,6 +1625,477 @@
           <w:lang w:bidi="ar-EG"/>
         </w:rPr>
       </w:pPr>
+    </w:p>
+    <w:p>
+      <w:pPr>
+        <w:tabs>
+          <w:tab w:val="left" w:pos="540"/>
+        </w:tabs>
+        <w:bidi w:val="0"/>
+        <w:jc w:val="lowKashida"/>
+        <w:rPr>
+          <w:b/>
+          <w:bCs/>
+          <w:sz w:val="26"/>
+          <w:szCs w:val="26"/>
+          <w:lang w:bidi="ar-EG"/>
+        </w:rPr>
+      </w:pPr>
+      <w:r>
+        <w:rPr>
+          <w:b/>
+          <w:bCs/>
+          <w:sz w:val="26"/>
+          <w:szCs w:val="26"/>
+          <w:lang w:bidi="ar-EG"/>
+        </w:rPr>
+        <w:t>3.</w:t>
+      </w:r>
+      <w:r>
+        <w:rPr>
+          <w:b/>
+          <w:bCs/>
+          <w:sz w:val="26"/>
+          <w:szCs w:val="26"/>
+          <w:lang w:bidi="ar-EG"/>
+        </w:rPr>
+        <w:t>3</w:t>
+      </w:r>
+      <w:r>
+        <w:rPr>
+          <w:b/>
+          <w:bCs/>
+          <w:sz w:val="26"/>
+          <w:szCs w:val="26"/>
+          <w:lang w:bidi="ar-EG"/>
+        </w:rPr>
+        <w:tab/>
+      </w:r>
+      <w:r>
+        <w:rPr>
+          <w:b/>
+          <w:bCs/>
+          <w:sz w:val="26"/>
+          <w:szCs w:val="26"/>
+          <w:lang w:bidi="ar-EG"/>
+        </w:rPr>
+        <w:t>Inference Engine</w:t>
+      </w:r>
+    </w:p>
+    <w:p>
+      <w:pPr>
+        <w:bidi w:val="0"/>
+        <w:jc w:val="lowKashida"/>
+        <w:rPr>
+          <w:sz w:val="26"/>
+          <w:szCs w:val="26"/>
+          <w:lang w:bidi="ar-EG"/>
+        </w:rPr>
+      </w:pPr>
+      <w:r>
+        <w:rPr>
+          <w:sz w:val="26"/>
+          <w:szCs w:val="26"/>
+          <w:lang w:bidi="ar-EG"/>
+        </w:rPr>
+        <w:tab/>
+      </w:r>
+    </w:p>
+    <w:p>
+      <w:pPr>
+        <w:bidi w:val="0"/>
+        <w:spacing w:line="360" w:lineRule="auto"/>
+        <w:rPr>
+          <w:sz w:val="26"/>
+          <w:szCs w:val="26"/>
+          <w:lang w:bidi="ar-EG"/>
+        </w:rPr>
+      </w:pPr>
+      <w:r>
+        <w:rPr>
+          <w:sz w:val="26"/>
+          <w:szCs w:val="26"/>
+          <w:lang w:bidi="ar-EG"/>
+        </w:rPr>
+        <w:lastRenderedPageBreak/>
+        <w:tab/>
+      </w:r>
+      <w:r>
+        <w:rPr>
+          <w:sz w:val="26"/>
+          <w:szCs w:val="26"/>
+          <w:lang w:bidi="ar-EG"/>
+        </w:rPr>
+        <w:t>In our proposed approach, we utilize an inference engine to process the rules and information stored in the knowledge base</w:t>
+      </w:r>
+      <w:r>
+        <w:rPr>
+          <w:sz w:val="26"/>
+          <w:szCs w:val="26"/>
+          <w:lang w:bidi="ar-EG"/>
+        </w:rPr>
+        <w:t xml:space="preserve"> as well as the input from the user</w:t>
+      </w:r>
+      <w:r>
+        <w:rPr>
+          <w:sz w:val="26"/>
+          <w:szCs w:val="26"/>
+          <w:lang w:bidi="ar-EG"/>
+        </w:rPr>
+        <w:t xml:space="preserve">. The inference engine operates by applying logical rules to the available data to draw conclusions or make recommendations. We employ a rule-based approach for the inference engine, leveraging the </w:t>
+      </w:r>
+      <w:proofErr w:type="spellStart"/>
+      <w:r>
+        <w:rPr>
+          <w:sz w:val="26"/>
+          <w:szCs w:val="26"/>
+          <w:lang w:bidi="ar-EG"/>
+        </w:rPr>
+        <w:t>Experta</w:t>
+      </w:r>
+      <w:proofErr w:type="spellEnd"/>
+      <w:r>
+        <w:rPr>
+          <w:sz w:val="26"/>
+          <w:szCs w:val="26"/>
+          <w:lang w:bidi="ar-EG"/>
+        </w:rPr>
+        <w:t xml:space="preserve"> library in Python</w:t>
+      </w:r>
+      <w:r>
+        <w:rPr>
+          <w:rStyle w:val="FootnoteReference"/>
+          <w:sz w:val="26"/>
+          <w:szCs w:val="26"/>
+          <w:lang w:bidi="ar-EG"/>
+        </w:rPr>
+        <w:footnoteReference w:id="3"/>
+      </w:r>
+      <w:r>
+        <w:rPr>
+          <w:sz w:val="26"/>
+          <w:szCs w:val="26"/>
+          <w:rtl/>
+          <w:lang w:bidi="ar-EG"/>
+        </w:rPr>
+        <w:t>.</w:t>
+      </w:r>
+    </w:p>
+    <w:p>
+      <w:pPr>
+        <w:bidi w:val="0"/>
+        <w:spacing w:line="360" w:lineRule="auto"/>
+        <w:rPr>
+          <w:sz w:val="26"/>
+          <w:szCs w:val="26"/>
+          <w:lang w:bidi="ar-EG"/>
+        </w:rPr>
+      </w:pPr>
+    </w:p>
+    <w:p>
+      <w:pPr>
+        <w:bidi w:val="0"/>
+        <w:spacing w:line="360" w:lineRule="auto"/>
+        <w:ind w:firstLine="720"/>
+        <w:rPr>
+          <w:sz w:val="26"/>
+          <w:szCs w:val="26"/>
+          <w:lang w:bidi="ar-EG"/>
+        </w:rPr>
+      </w:pPr>
+      <w:r>
+        <w:rPr>
+          <w:sz w:val="26"/>
+          <w:szCs w:val="26"/>
+          <w:lang w:bidi="ar-EG"/>
+        </w:rPr>
+        <w:t xml:space="preserve">The </w:t>
+      </w:r>
+      <w:proofErr w:type="spellStart"/>
+      <w:r>
+        <w:rPr>
+          <w:sz w:val="26"/>
+          <w:szCs w:val="26"/>
+          <w:lang w:bidi="ar-EG"/>
+        </w:rPr>
+        <w:t>Experta</w:t>
+      </w:r>
+      <w:proofErr w:type="spellEnd"/>
+      <w:r>
+        <w:rPr>
+          <w:sz w:val="26"/>
+          <w:szCs w:val="26"/>
+          <w:lang w:bidi="ar-EG"/>
+        </w:rPr>
+        <w:t xml:space="preserve"> library provides a flexible and efficient framework for defining rules and executing them based on the provided facts. Each rule consists of conditions and actions, where conditions specify the criteria that must be met for the rule to be applicable, and actions define the consequences or recommendations resulting from the rule</w:t>
+      </w:r>
+      <w:r>
+        <w:rPr>
+          <w:sz w:val="26"/>
+          <w:szCs w:val="26"/>
+          <w:rtl/>
+          <w:lang w:bidi="ar-EG"/>
+        </w:rPr>
+        <w:t>.</w:t>
+      </w:r>
+    </w:p>
+    <w:p>
+      <w:pPr>
+        <w:bidi w:val="0"/>
+        <w:spacing w:line="360" w:lineRule="auto"/>
+        <w:rPr>
+          <w:sz w:val="26"/>
+          <w:szCs w:val="26"/>
+          <w:lang w:bidi="ar-EG"/>
+        </w:rPr>
+      </w:pPr>
+    </w:p>
+    <w:p>
+      <w:pPr>
+        <w:bidi w:val="0"/>
+        <w:spacing w:line="360" w:lineRule="auto"/>
+        <w:ind w:firstLine="720"/>
+        <w:rPr>
+          <w:sz w:val="26"/>
+          <w:szCs w:val="26"/>
+          <w:lang w:bidi="ar-EG"/>
+        </w:rPr>
+      </w:pPr>
+      <w:r>
+        <w:rPr>
+          <w:sz w:val="26"/>
+          <w:szCs w:val="26"/>
+          <w:lang w:bidi="ar-EG"/>
+        </w:rPr>
+        <w:t>Within our system, the inference engine utilizes the rules defined in the knowledge base to make recommendations tailored to the user's specific requirements and context. For example, if a developer indicates a preference for front-end development with a gentle learning curve and intermediate previous knowledge, the inference engine will evaluate the available frameworks and tools to suggest options that align with these criteria</w:t>
+      </w:r>
+      <w:r>
+        <w:rPr>
+          <w:sz w:val="26"/>
+          <w:szCs w:val="26"/>
+          <w:rtl/>
+          <w:lang w:bidi="ar-EG"/>
+        </w:rPr>
+        <w:t>.</w:t>
+      </w:r>
+    </w:p>
+    <w:p>
+      <w:pPr>
+        <w:bidi w:val="0"/>
+        <w:spacing w:line="360" w:lineRule="auto"/>
+        <w:rPr>
+          <w:sz w:val="26"/>
+          <w:szCs w:val="26"/>
+          <w:lang w:bidi="ar-EG"/>
+        </w:rPr>
+      </w:pPr>
+    </w:p>
+    <w:p>
+      <w:pPr>
+        <w:bidi w:val="0"/>
+        <w:spacing w:line="360" w:lineRule="auto"/>
+        <w:ind w:firstLine="720"/>
+        <w:rPr>
+          <w:sz w:val="26"/>
+          <w:szCs w:val="26"/>
+          <w:lang w:bidi="ar-EG"/>
+        </w:rPr>
+      </w:pPr>
+      <w:r>
+        <w:rPr>
+          <w:sz w:val="26"/>
+          <w:szCs w:val="26"/>
+          <w:lang w:bidi="ar-EG"/>
+        </w:rPr>
+        <w:t>By employing an inference engine powered by expert rules, our approach can efficiently process complex decision-making scenarios and provide personalized recommendations based on the user's input and the expertise encoded in the knowledge base. This enables developers to make informed decisions when selecting frameworks and tools for their projects, ultimately contributing to improved project outcomes and developer satisfaction.</w:t>
+      </w:r>
+    </w:p>
+    <w:p>
+      <w:pPr>
+        <w:bidi w:val="0"/>
+        <w:spacing w:line="360" w:lineRule="auto"/>
+        <w:rPr>
+          <w:sz w:val="26"/>
+          <w:szCs w:val="26"/>
+          <w:lang w:bidi="ar-EG"/>
+        </w:rPr>
+      </w:pPr>
+    </w:p>
+    <w:p>
+      <w:pPr>
+        <w:bidi w:val="0"/>
+        <w:spacing w:line="360" w:lineRule="auto"/>
+        <w:rPr>
+          <w:b/>
+          <w:bCs/>
+          <w:sz w:val="26"/>
+          <w:szCs w:val="26"/>
+          <w:lang w:bidi="ar-EG"/>
+        </w:rPr>
+      </w:pPr>
+      <w:r>
+        <w:rPr>
+          <w:b/>
+          <w:bCs/>
+          <w:sz w:val="26"/>
+          <w:szCs w:val="26"/>
+          <w:lang w:bidi="ar-EG"/>
+        </w:rPr>
+        <w:t>3.</w:t>
+      </w:r>
+      <w:r>
+        <w:rPr>
+          <w:b/>
+          <w:bCs/>
+          <w:sz w:val="26"/>
+          <w:szCs w:val="26"/>
+          <w:lang w:bidi="ar-EG"/>
+        </w:rPr>
+        <w:t xml:space="preserve">4    </w:t>
+      </w:r>
+      <w:r>
+        <w:rPr>
+          <w:b/>
+          <w:bCs/>
+          <w:sz w:val="26"/>
+          <w:szCs w:val="26"/>
+          <w:lang w:bidi="ar-EG"/>
+        </w:rPr>
+        <w:t>Interface</w:t>
+      </w:r>
+    </w:p>
+    <w:p>
+      <w:pPr>
+        <w:spacing w:line="360" w:lineRule="auto"/>
+        <w:rPr>
+          <w:sz w:val="26"/>
+          <w:szCs w:val="26"/>
+          <w:lang w:bidi="ar-EG"/>
+        </w:rPr>
+      </w:pPr>
+    </w:p>
+    <w:p>
+      <w:pPr>
+        <w:bidi w:val="0"/>
+        <w:spacing w:line="360" w:lineRule="auto"/>
+        <w:ind w:firstLine="720"/>
+        <w:rPr>
+          <w:sz w:val="26"/>
+          <w:szCs w:val="26"/>
+          <w:lang w:bidi="ar-EG"/>
+        </w:rPr>
+      </w:pPr>
+      <w:r>
+        <w:rPr>
+          <w:sz w:val="26"/>
+          <w:szCs w:val="26"/>
+          <w:lang w:bidi="ar-EG"/>
+        </w:rPr>
+        <w:lastRenderedPageBreak/>
+        <w:t>To ensure accessibility and ease of use for developers, we have designed a simple yet effective terminal interface for interacting with the expert system. The interface allows users to input their project requirements and preferences, prompting the system to provide tailored recommendations based on the provided information</w:t>
+      </w:r>
+      <w:r>
+        <w:rPr>
+          <w:sz w:val="26"/>
+          <w:szCs w:val="26"/>
+          <w:rtl/>
+          <w:lang w:bidi="ar-EG"/>
+        </w:rPr>
+        <w:t>.</w:t>
+      </w:r>
+    </w:p>
+    <w:p>
+      <w:pPr>
+        <w:bidi w:val="0"/>
+        <w:spacing w:line="360" w:lineRule="auto"/>
+        <w:rPr>
+          <w:sz w:val="26"/>
+          <w:szCs w:val="26"/>
+          <w:lang w:bidi="ar-EG"/>
+        </w:rPr>
+      </w:pPr>
+    </w:p>
+    <w:p>
+      <w:pPr>
+        <w:bidi w:val="0"/>
+        <w:spacing w:line="360" w:lineRule="auto"/>
+        <w:ind w:firstLine="720"/>
+        <w:rPr>
+          <w:sz w:val="26"/>
+          <w:szCs w:val="26"/>
+          <w:lang w:bidi="ar-EG"/>
+        </w:rPr>
+      </w:pPr>
+      <w:r>
+        <w:rPr>
+          <w:sz w:val="26"/>
+          <w:szCs w:val="26"/>
+          <w:lang w:bidi="ar-EG"/>
+        </w:rPr>
+        <w:t>Upon launching the interface, users are greeted with a clear prompt inviting them to input their project details. The interface guides users through the process, prompting them to specify the development field they are working in (e.g., front-end, back-end, mobile, etc.), their level of previous knowledge (beginner, intermediate, advanced), and their desired learning curve (gentle, normal, steep)</w:t>
+      </w:r>
+      <w:r>
+        <w:rPr>
+          <w:sz w:val="26"/>
+          <w:szCs w:val="26"/>
+          <w:rtl/>
+          <w:lang w:bidi="ar-EG"/>
+        </w:rPr>
+        <w:t>.</w:t>
+      </w:r>
+    </w:p>
+    <w:p>
+      <w:pPr>
+        <w:bidi w:val="0"/>
+        <w:spacing w:line="360" w:lineRule="auto"/>
+        <w:rPr>
+          <w:sz w:val="26"/>
+          <w:szCs w:val="26"/>
+          <w:lang w:bidi="ar-EG"/>
+        </w:rPr>
+      </w:pPr>
+    </w:p>
+    <w:p>
+      <w:pPr>
+        <w:bidi w:val="0"/>
+        <w:spacing w:line="360" w:lineRule="auto"/>
+        <w:ind w:firstLine="720"/>
+        <w:rPr>
+          <w:sz w:val="26"/>
+          <w:szCs w:val="26"/>
+          <w:lang w:bidi="ar-EG"/>
+        </w:rPr>
+      </w:pPr>
+      <w:r>
+        <w:rPr>
+          <w:sz w:val="26"/>
+          <w:szCs w:val="26"/>
+          <w:lang w:bidi="ar-EG"/>
+        </w:rPr>
+        <w:t>Once the user has provided all necessary inputs, the interface triggers the inference engine to process the information and generate recommendations. The recommendations are then displayed in a structured format, presenting the suggested frameworks and tools that best match the user's criteria.</w:t>
+      </w:r>
+    </w:p>
+    <w:p>
+      <w:pPr>
+        <w:tabs>
+          <w:tab w:val="left" w:pos="540"/>
+        </w:tabs>
+        <w:bidi w:val="0"/>
+        <w:jc w:val="lowKashida"/>
+        <w:rPr>
+          <w:sz w:val="26"/>
+          <w:szCs w:val="26"/>
+          <w:lang w:bidi="ar-EG"/>
+        </w:rPr>
+      </w:pPr>
+      <w:r>
+        <w:rPr>
+          <w:sz w:val="26"/>
+          <w:szCs w:val="26"/>
+          <w:lang w:bidi="ar-EG"/>
+        </w:rPr>
+        <w:tab/>
+      </w:r>
     </w:p>
     <w:p>
       <w:pPr>
@@ -1409,11 +2223,15 @@
       <w:sdtContent>
         <w:p>
           <w:pPr>
+            <w:pStyle w:val="ListParagraph"/>
+            <w:numPr>
+              <w:ilvl w:val="0"/>
+              <w:numId w:val="7"/>
+            </w:numPr>
             <w:autoSpaceDE w:val="0"/>
             <w:autoSpaceDN w:val="0"/>
             <w:bidi w:val="0"/>
-            <w:ind w:hanging="480"/>
-            <w:divId w:val="226765457"/>
+            <w:divId w:val="4867537"/>
           </w:pPr>
           <w:proofErr w:type="spellStart"/>
           <w:r>
@@ -1444,11 +2262,15 @@
         </w:p>
         <w:p>
           <w:pPr>
+            <w:pStyle w:val="ListParagraph"/>
+            <w:numPr>
+              <w:ilvl w:val="0"/>
+              <w:numId w:val="7"/>
+            </w:numPr>
             <w:autoSpaceDE w:val="0"/>
             <w:autoSpaceDN w:val="0"/>
             <w:bidi w:val="0"/>
-            <w:ind w:hanging="480"/>
-            <w:divId w:val="1534222134"/>
+            <w:divId w:val="863246472"/>
           </w:pPr>
           <w:proofErr w:type="spellStart"/>
           <w:r>
@@ -1485,6 +2307,32 @@
           </w:r>
           <w:r>
             <w:t>(2), 188–196.</w:t>
+          </w:r>
+        </w:p>
+        <w:p>
+          <w:pPr>
+            <w:pStyle w:val="ListParagraph"/>
+            <w:numPr>
+              <w:ilvl w:val="0"/>
+              <w:numId w:val="7"/>
+            </w:numPr>
+            <w:autoSpaceDE w:val="0"/>
+            <w:autoSpaceDN w:val="0"/>
+            <w:bidi w:val="0"/>
+            <w:divId w:val="233979919"/>
+          </w:pPr>
+          <w:r>
+            <w:t xml:space="preserve">Waterman, D. A. (1985). </w:t>
+          </w:r>
+          <w:r>
+            <w:rPr>
+              <w:i/>
+              <w:iCs/>
+            </w:rPr>
+            <w:t>A guide to expert systems</w:t>
+          </w:r>
+          <w:r>
+            <w:t>. Addison-Wesley Longman Publishing Co., Inc.</w:t>
           </w:r>
         </w:p>
         <w:p>
@@ -1887,6 +2735,32 @@
       </w:r>
     </w:p>
   </w:footnote>
+  <w:footnote w:id="3">
+    <w:p>
+      <w:pPr>
+        <w:pStyle w:val="FootnoteText"/>
+        <w:bidi w:val="0"/>
+      </w:pPr>
+      <w:r>
+        <w:rPr>
+          <w:rStyle w:val="FootnoteReference"/>
+        </w:rPr>
+        <w:footnoteRef/>
+      </w:r>
+      <w:r>
+        <w:rPr>
+          <w:rtl/>
+        </w:rPr>
+        <w:t xml:space="preserve"> </w:t>
+      </w:r>
+      <w:r>
+        <w:t xml:space="preserve">Link to the library: </w:t>
+      </w:r>
+      <w:r>
+        <w:t>https://github.com/nilp0inter/experta/</w:t>
+      </w:r>
+    </w:p>
+  </w:footnote>
 </w:footnotes>
 </file>
 
@@ -1958,6 +2832,242 @@
 <file path=word/numbering.xml><?xml version="1.0" encoding="utf-8"?>
 <w:numbering xmlns:wpc="http://schemas.microsoft.com/office/word/2010/wordprocessingCanvas" xmlns:cx="http://schemas.microsoft.com/office/drawing/2014/chartex" xmlns:cx1="http://schemas.microsoft.com/office/drawing/2015/9/8/chartex" xmlns:cx2="http://schemas.microsoft.com/office/drawing/2015/10/21/chartex" xmlns:cx3="http://schemas.microsoft.com/office/drawing/2016/5/9/chartex" xmlns:cx4="http://schemas.microsoft.com/office/drawing/2016/5/10/chartex" xmlns:cx5="http://schemas.microsoft.com/office/drawing/2016/5/11/chartex" xmlns:cx6="http://schemas.microsoft.com/office/drawing/2016/5/12/chartex" xmlns:cx7="http://schemas.microsoft.com/office/drawing/2016/5/13/chartex" xmlns:cx8="http://schemas.microsoft.com/office/drawing/2016/5/14/chartex" xmlns:mc="http://schemas.openxmlformats.org/markup-compatibility/2006" xmlns:aink="http://schemas.microsoft.com/office/drawing/2016/ink" xmlns:am3d="http://schemas.microsoft.com/office/drawing/2017/model3d" xmlns:o="urn:schemas-microsoft-com:office:office" xmlns:oel="http://schemas.microsoft.com/office/2019/extlst" xmlns:r="http://schemas.openxmlformats.org/officeDocument/2006/relationships" xmlns:m="http://schemas.openxmlformats.org/officeDocument/2006/math" xmlns:v="urn:schemas-microsoft-com:vml" xmlns:wp14="http://schemas.microsoft.com/office/word/2010/wordprocessingDrawing" xmlns:wp="http://schemas.openxmlformats.org/drawingml/2006/wordprocessingDrawing" xmlns:w10="urn:schemas-microsoft-com:office:word" xmlns:w="http://schemas.openxmlformats.org/wordprocessingml/2006/main" xmlns:w14="http://schemas.microsoft.com/office/word/2010/wordml" xmlns:w15="http://schemas.microsoft.com/office/word/2012/wordml" xmlns:w16cex="http://schemas.microsoft.com/office/word/2018/wordml/cex" xmlns:w16cid="http://schemas.microsoft.com/office/word/2016/wordml/cid" xmlns:w16="http://schemas.microsoft.com/office/word/2018/wordml" xmlns:w16du="http://schemas.microsoft.com/office/word/2023/wordml/word16du" xmlns:w16sdtdh="http://schemas.microsoft.com/office/word/2020/wordml/sdtdatahash" xmlns:w16se="http://schemas.microsoft.com/office/word/2015/wordml/symex" xmlns:wpg="http://schemas.microsoft.com/office/word/2010/wordprocessingGroup" xmlns:wpi="http://schemas.microsoft.com/office/word/2010/wordprocessingInk" xmlns:wne="http://schemas.microsoft.com/office/word/2006/wordml" xmlns:wps="http://schemas.microsoft.com/office/word/2010/wordprocessingShape" mc:Ignorable="w14 w15 w16se w16cid w16 w16cex w16sdtdh w16du wp14">
   <w:abstractNum w:abstractNumId="0" w15:restartNumberingAfterBreak="0">
+    <w:nsid w:val="16392D47"/>
+    <w:multiLevelType w:val="multilevel"/>
+    <w:tmpl w:val="88CA2A20"/>
+    <w:lvl w:ilvl="0">
+      <w:start w:val="1"/>
+      <w:numFmt w:val="decimal"/>
+      <w:lvlText w:val="%1."/>
+      <w:lvlJc w:val="left"/>
+      <w:pPr>
+        <w:ind w:left="720" w:hanging="360"/>
+      </w:pPr>
+    </w:lvl>
+    <w:lvl w:ilvl="1">
+      <w:start w:val="4"/>
+      <w:numFmt w:val="decimal"/>
+      <w:isLgl/>
+      <w:lvlText w:val="%1.%2"/>
+      <w:lvlJc w:val="left"/>
+      <w:pPr>
+        <w:ind w:left="945" w:hanging="585"/>
+      </w:pPr>
+      <w:rPr>
+        <w:rFonts w:hint="default"/>
+      </w:rPr>
+    </w:lvl>
+    <w:lvl w:ilvl="2">
+      <w:start w:val="1"/>
+      <w:numFmt w:val="decimal"/>
+      <w:isLgl/>
+      <w:lvlText w:val="%1.%2.%3"/>
+      <w:lvlJc w:val="left"/>
+      <w:pPr>
+        <w:ind w:left="1080" w:hanging="720"/>
+      </w:pPr>
+      <w:rPr>
+        <w:rFonts w:hint="default"/>
+      </w:rPr>
+    </w:lvl>
+    <w:lvl w:ilvl="3">
+      <w:start w:val="1"/>
+      <w:numFmt w:val="decimal"/>
+      <w:isLgl/>
+      <w:lvlText w:val="%1.%2.%3.%4"/>
+      <w:lvlJc w:val="left"/>
+      <w:pPr>
+        <w:ind w:left="1080" w:hanging="720"/>
+      </w:pPr>
+      <w:rPr>
+        <w:rFonts w:hint="default"/>
+      </w:rPr>
+    </w:lvl>
+    <w:lvl w:ilvl="4">
+      <w:start w:val="1"/>
+      <w:numFmt w:val="decimal"/>
+      <w:isLgl/>
+      <w:lvlText w:val="%1.%2.%3.%4.%5"/>
+      <w:lvlJc w:val="left"/>
+      <w:pPr>
+        <w:ind w:left="1440" w:hanging="1080"/>
+      </w:pPr>
+      <w:rPr>
+        <w:rFonts w:hint="default"/>
+      </w:rPr>
+    </w:lvl>
+    <w:lvl w:ilvl="5">
+      <w:start w:val="1"/>
+      <w:numFmt w:val="decimal"/>
+      <w:isLgl/>
+      <w:lvlText w:val="%1.%2.%3.%4.%5.%6"/>
+      <w:lvlJc w:val="left"/>
+      <w:pPr>
+        <w:ind w:left="1800" w:hanging="1440"/>
+      </w:pPr>
+      <w:rPr>
+        <w:rFonts w:hint="default"/>
+      </w:rPr>
+    </w:lvl>
+    <w:lvl w:ilvl="6">
+      <w:start w:val="1"/>
+      <w:numFmt w:val="decimal"/>
+      <w:isLgl/>
+      <w:lvlText w:val="%1.%2.%3.%4.%5.%6.%7"/>
+      <w:lvlJc w:val="left"/>
+      <w:pPr>
+        <w:ind w:left="1800" w:hanging="1440"/>
+      </w:pPr>
+      <w:rPr>
+        <w:rFonts w:hint="default"/>
+      </w:rPr>
+    </w:lvl>
+    <w:lvl w:ilvl="7">
+      <w:start w:val="1"/>
+      <w:numFmt w:val="decimal"/>
+      <w:isLgl/>
+      <w:lvlText w:val="%1.%2.%3.%4.%5.%6.%7.%8"/>
+      <w:lvlJc w:val="left"/>
+      <w:pPr>
+        <w:ind w:left="2160" w:hanging="1800"/>
+      </w:pPr>
+      <w:rPr>
+        <w:rFonts w:hint="default"/>
+      </w:rPr>
+    </w:lvl>
+    <w:lvl w:ilvl="8">
+      <w:start w:val="1"/>
+      <w:numFmt w:val="decimal"/>
+      <w:isLgl/>
+      <w:lvlText w:val="%1.%2.%3.%4.%5.%6.%7.%8.%9"/>
+      <w:lvlJc w:val="left"/>
+      <w:pPr>
+        <w:ind w:left="2160" w:hanging="1800"/>
+      </w:pPr>
+      <w:rPr>
+        <w:rFonts w:hint="default"/>
+      </w:rPr>
+    </w:lvl>
+  </w:abstractNum>
+  <w:abstractNum w:abstractNumId="1" w15:restartNumberingAfterBreak="0">
+    <w:nsid w:val="173459E7"/>
+    <w:multiLevelType w:val="multilevel"/>
+    <w:tmpl w:val="88CA2A20"/>
+    <w:lvl w:ilvl="0">
+      <w:start w:val="1"/>
+      <w:numFmt w:val="decimal"/>
+      <w:lvlText w:val="%1."/>
+      <w:lvlJc w:val="left"/>
+      <w:pPr>
+        <w:ind w:left="720" w:hanging="360"/>
+      </w:pPr>
+    </w:lvl>
+    <w:lvl w:ilvl="1">
+      <w:start w:val="4"/>
+      <w:numFmt w:val="decimal"/>
+      <w:isLgl/>
+      <w:lvlText w:val="%1.%2"/>
+      <w:lvlJc w:val="left"/>
+      <w:pPr>
+        <w:ind w:left="945" w:hanging="585"/>
+      </w:pPr>
+      <w:rPr>
+        <w:rFonts w:hint="default"/>
+      </w:rPr>
+    </w:lvl>
+    <w:lvl w:ilvl="2">
+      <w:start w:val="1"/>
+      <w:numFmt w:val="decimal"/>
+      <w:isLgl/>
+      <w:lvlText w:val="%1.%2.%3"/>
+      <w:lvlJc w:val="left"/>
+      <w:pPr>
+        <w:ind w:left="1080" w:hanging="720"/>
+      </w:pPr>
+      <w:rPr>
+        <w:rFonts w:hint="default"/>
+      </w:rPr>
+    </w:lvl>
+    <w:lvl w:ilvl="3">
+      <w:start w:val="1"/>
+      <w:numFmt w:val="decimal"/>
+      <w:isLgl/>
+      <w:lvlText w:val="%1.%2.%3.%4"/>
+      <w:lvlJc w:val="left"/>
+      <w:pPr>
+        <w:ind w:left="1080" w:hanging="720"/>
+      </w:pPr>
+      <w:rPr>
+        <w:rFonts w:hint="default"/>
+      </w:rPr>
+    </w:lvl>
+    <w:lvl w:ilvl="4">
+      <w:start w:val="1"/>
+      <w:numFmt w:val="decimal"/>
+      <w:isLgl/>
+      <w:lvlText w:val="%1.%2.%3.%4.%5"/>
+      <w:lvlJc w:val="left"/>
+      <w:pPr>
+        <w:ind w:left="1440" w:hanging="1080"/>
+      </w:pPr>
+      <w:rPr>
+        <w:rFonts w:hint="default"/>
+      </w:rPr>
+    </w:lvl>
+    <w:lvl w:ilvl="5">
+      <w:start w:val="1"/>
+      <w:numFmt w:val="decimal"/>
+      <w:isLgl/>
+      <w:lvlText w:val="%1.%2.%3.%4.%5.%6"/>
+      <w:lvlJc w:val="left"/>
+      <w:pPr>
+        <w:ind w:left="1800" w:hanging="1440"/>
+      </w:pPr>
+      <w:rPr>
+        <w:rFonts w:hint="default"/>
+      </w:rPr>
+    </w:lvl>
+    <w:lvl w:ilvl="6">
+      <w:start w:val="1"/>
+      <w:numFmt w:val="decimal"/>
+      <w:isLgl/>
+      <w:lvlText w:val="%1.%2.%3.%4.%5.%6.%7"/>
+      <w:lvlJc w:val="left"/>
+      <w:pPr>
+        <w:ind w:left="1800" w:hanging="1440"/>
+      </w:pPr>
+      <w:rPr>
+        <w:rFonts w:hint="default"/>
+      </w:rPr>
+    </w:lvl>
+    <w:lvl w:ilvl="7">
+      <w:start w:val="1"/>
+      <w:numFmt w:val="decimal"/>
+      <w:isLgl/>
+      <w:lvlText w:val="%1.%2.%3.%4.%5.%6.%7.%8"/>
+      <w:lvlJc w:val="left"/>
+      <w:pPr>
+        <w:ind w:left="2160" w:hanging="1800"/>
+      </w:pPr>
+      <w:rPr>
+        <w:rFonts w:hint="default"/>
+      </w:rPr>
+    </w:lvl>
+    <w:lvl w:ilvl="8">
+      <w:start w:val="1"/>
+      <w:numFmt w:val="decimal"/>
+      <w:isLgl/>
+      <w:lvlText w:val="%1.%2.%3.%4.%5.%6.%7.%8.%9"/>
+      <w:lvlJc w:val="left"/>
+      <w:pPr>
+        <w:ind w:left="2160" w:hanging="1800"/>
+      </w:pPr>
+      <w:rPr>
+        <w:rFonts w:hint="default"/>
+      </w:rPr>
+    </w:lvl>
+  </w:abstractNum>
+  <w:abstractNum w:abstractNumId="2" w15:restartNumberingAfterBreak="0">
     <w:nsid w:val="424874C0"/>
     <w:multiLevelType w:val="hybridMultilevel"/>
     <w:tmpl w:val="8C949A2E"/>
@@ -2070,7 +3180,7 @@
       </w:rPr>
     </w:lvl>
   </w:abstractNum>
-  <w:abstractNum w:abstractNumId="1" w15:restartNumberingAfterBreak="0">
+  <w:abstractNum w:abstractNumId="3" w15:restartNumberingAfterBreak="0">
     <w:nsid w:val="65BF2160"/>
     <w:multiLevelType w:val="multilevel"/>
     <w:tmpl w:val="15CEE404"/>
@@ -2183,7 +3293,7 @@
       </w:pPr>
     </w:lvl>
   </w:abstractNum>
-  <w:abstractNum w:abstractNumId="2" w15:restartNumberingAfterBreak="0">
+  <w:abstractNum w:abstractNumId="4" w15:restartNumberingAfterBreak="0">
     <w:nsid w:val="69CE4312"/>
     <w:multiLevelType w:val="hybridMultilevel"/>
     <w:tmpl w:val="FB802498"/>
@@ -2269,7 +3379,7 @@
       </w:pPr>
     </w:lvl>
   </w:abstractNum>
-  <w:abstractNum w:abstractNumId="3" w15:restartNumberingAfterBreak="0">
+  <w:abstractNum w:abstractNumId="5" w15:restartNumberingAfterBreak="0">
     <w:nsid w:val="6A8832CE"/>
     <w:multiLevelType w:val="hybridMultilevel"/>
     <w:tmpl w:val="AEFC976C"/>
@@ -2382,7 +3492,7 @@
       </w:pPr>
     </w:lvl>
   </w:abstractNum>
-  <w:abstractNum w:abstractNumId="4" w15:restartNumberingAfterBreak="0">
+  <w:abstractNum w:abstractNumId="6" w15:restartNumberingAfterBreak="0">
     <w:nsid w:val="756C74EF"/>
     <w:multiLevelType w:val="multilevel"/>
     <w:tmpl w:val="7866550E"/>
@@ -2496,19 +3606,25 @@
     </w:lvl>
   </w:abstractNum>
   <w:num w:numId="1" w16cid:durableId="1995377955">
+    <w:abstractNumId w:val="5"/>
+  </w:num>
+  <w:num w:numId="2" w16cid:durableId="2111654015">
+    <w:abstractNumId w:val="2"/>
+  </w:num>
+  <w:num w:numId="3" w16cid:durableId="1574316479">
+    <w:abstractNumId w:val="6"/>
+  </w:num>
+  <w:num w:numId="4" w16cid:durableId="1923174488">
     <w:abstractNumId w:val="3"/>
   </w:num>
-  <w:num w:numId="2" w16cid:durableId="2111654015">
+  <w:num w:numId="5" w16cid:durableId="138427678">
+    <w:abstractNumId w:val="4"/>
+  </w:num>
+  <w:num w:numId="6" w16cid:durableId="956179324">
     <w:abstractNumId w:val="0"/>
   </w:num>
-  <w:num w:numId="3" w16cid:durableId="1574316479">
-    <w:abstractNumId w:val="4"/>
-  </w:num>
-  <w:num w:numId="4" w16cid:durableId="1923174488">
+  <w:num w:numId="7" w16cid:durableId="189538246">
     <w:abstractNumId w:val="1"/>
-  </w:num>
-  <w:num w:numId="5" w16cid:durableId="138427678">
-    <w:abstractNumId w:val="2"/>
   </w:num>
   <w:numIdMacAtCleanup w:val="2"/>
 </w:numbering>
@@ -3076,19 +4192,19 @@
 
 <file path=word/glossary/fontTable.xml><?xml version="1.0" encoding="utf-8"?>
 <w:fonts xmlns:mc="http://schemas.openxmlformats.org/markup-compatibility/2006" xmlns:r="http://schemas.openxmlformats.org/officeDocument/2006/relationships" xmlns:w="http://schemas.openxmlformats.org/wordprocessingml/2006/main" xmlns:w14="http://schemas.microsoft.com/office/word/2010/wordml" xmlns:w15="http://schemas.microsoft.com/office/word/2012/wordml" xmlns:w16cex="http://schemas.microsoft.com/office/word/2018/wordml/cex" xmlns:w16cid="http://schemas.microsoft.com/office/word/2016/wordml/cid" xmlns:w16="http://schemas.microsoft.com/office/word/2018/wordml" xmlns:w16du="http://schemas.microsoft.com/office/word/2023/wordml/word16du" xmlns:w16sdtdh="http://schemas.microsoft.com/office/word/2020/wordml/sdtdatahash" xmlns:w16se="http://schemas.microsoft.com/office/word/2015/wordml/symex" mc:Ignorable="w14 w15 w16se w16cid w16 w16cex w16sdtdh w16du">
+  <w:font w:name="Times New Roman">
+    <w:panose1 w:val="02020603050405020304"/>
+    <w:charset w:val="00"/>
+    <w:family w:val="roman"/>
+    <w:pitch w:val="variable"/>
+    <w:sig w:usb0="E0002EFF" w:usb1="C000785B" w:usb2="00000009" w:usb3="00000000" w:csb0="000001FF" w:csb1="00000000"/>
+  </w:font>
   <w:font w:name="Symbol">
     <w:panose1 w:val="05050102010706020507"/>
     <w:charset w:val="02"/>
     <w:family w:val="roman"/>
     <w:pitch w:val="variable"/>
     <w:sig w:usb0="00000000" w:usb1="10000000" w:usb2="00000000" w:usb3="00000000" w:csb0="80000000" w:csb1="00000000"/>
-  </w:font>
-  <w:font w:name="Times New Roman">
-    <w:panose1 w:val="02020603050405020304"/>
-    <w:charset w:val="00"/>
-    <w:family w:val="roman"/>
-    <w:pitch w:val="variable"/>
-    <w:sig w:usb0="E0002EFF" w:usb1="C000785B" w:usb2="00000009" w:usb3="00000000" w:csb0="000001FF" w:csb1="00000000"/>
   </w:font>
   <w:font w:name="Courier New">
     <w:panose1 w:val="02070309020205020404"/>
@@ -3150,7 +4266,9 @@
   </w:compat>
   <w:rsids>
     <w:rsidRoot w:val="00850344"/>
+    <w:rsid w:val="005010F4"/>
     <w:rsid w:val="00850344"/>
+    <w:rsid w:val="00B067FA"/>
     <w:rsid w:val="00E93CDF"/>
   </w:rsids>
   <m:mathPr>
@@ -3918,7 +5036,7 @@
 
 <file path=word/webextensions/taskpanes.xml><?xml version="1.0" encoding="utf-8"?>
 <wetp:taskpanes xmlns:wetp="http://schemas.microsoft.com/office/webextensions/taskpanes/2010/11">
-  <wetp:taskpane dockstate="right" visibility="0" width="350" row="1">
+  <wetp:taskpane dockstate="right" visibility="0" width="350" row="0">
     <wetp:webextensionref xmlns:r="http://schemas.openxmlformats.org/officeDocument/2006/relationships" r:id="rId1"/>
   </wetp:taskpane>
 </wetp:taskpanes>
@@ -3931,7 +5049,7 @@
     <we:reference id="WA104382081" version="1.55.1.0" store="" storeType="OMEX"/>
   </we:alternateReferences>
   <we:properties>
-    <we:property name="MENDELEY_CITATIONS" value="[{&quot;citationID&quot;:&quot;MENDELEY_CITATION_a0a60104-b418-4934-93c9-06df1eef195a&quot;,&quot;properties&quot;:{&quot;noteIndex&quot;:0},&quot;isEdited&quot;:false,&quot;manualOverride&quot;:{&quot;isManuallyOverridden&quot;:false,&quot;citeprocText&quot;:&quot;(Shishehchi et al., 2011)&quot;,&quot;manualOverrideText&quot;:&quot;&quot;},&quot;citationTag&quot;:&quot;MENDELEY_CITATION_v3_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&quot;,&quot;citationItems&quot;:[{&quot;id&quot;:&quot;bdc11a3b-24f5-37d4-9e8b-57a3eb2d2f7c&quot;,&quot;itemData&quot;:{&quot;type&quot;:&quot;article-journal&quot;,&quot;id&quot;:&quot;bdc11a3b-24f5-37d4-9e8b-57a3eb2d2f7c&quot;,&quot;title&quot;:&quot;Learning Content Recommendation for Visual Basic.Net Programming Language based on Ontology&quot;,&quot;author&quot;:[{&quot;family&quot;:&quot;Shishehchi&quot;,&quot;given&quot;:&quot;Saman&quot;,&quot;parse-names&quot;:false,&quot;dropping-particle&quot;:&quot;&quot;,&quot;non-dropping-particle&quot;:&quot;&quot;},{&quot;family&quot;:&quot;Banihashem&quot;,&quot;given&quot;:&quot;Yashar&quot;,&quot;parse-names&quot;:false,&quot;dropping-particle&quot;:&quot;&quot;,&quot;non-dropping-particle&quot;:&quot;&quot;},{&quot;family&quot;:&quot;Azman&quot;,&quot;given&quot;:&quot;Shahrul&quot;,&quot;parse-names&quot;:false,&quot;dropping-particle&quot;:&quot;&quot;,&quot;non-dropping-particle&quot;:&quot;&quot;},{&quot;family&quot;:&quot;Noah&quot;,&quot;given&quot;:&quot;Mohd&quot;,&quot;parse-names&quot;:false,&quot;dropping-particle&quot;:&quot;&quot;,&quot;non-dropping-particle&quot;:&quot;&quot;}],&quot;container-title&quot;:&quot;Journal of Computer Science&quot;,&quot;ISSN&quot;:&quot;1549-3636&quot;,&quot;issued&quot;:{&quot;date-parts&quot;:[[2011]]},&quot;page&quot;:&quot;188-196&quot;,&quot;abstract&quot;:&quot;Nowadays, the quality of learning and the expansion of education technology, motivate the researchers to work on learning area more than before. Problem statement: With the rapid advance of learning contents on the web and also the variety of learning books, finding suitable ones has become a very difficult and complicated task for learners. Approach: This study aims to propose a learning system includes the semantic recommender system. Students can employ this application to learn learning content at anywhere. This system works based on the learner's knowledge level and also the learner's request that system asks from the learner at the beginning. Learner will be able to find and learn the right learning materials to reach their request. Finally, all changes about learner will store in the learner model in the ontology. The proposed architecture comprises some subsystems and components. One of the most important of subsystems is a knowledge based system, which covers the ontology which called VBnet ontology. This ontology consists of three parts; LearnerModel, Domain Concept and Learning Material. Moreover, we define two other subsystems; Learner performance evaluation, recommendation system and some modules; Availability checker, Knowledge evaluator, Exam generator, Request analyzer and user interface. Results: Considering to scope of research we develop the ontology for Visual Basic.Net programming language and describe all available classes and subclasses step by step. Also we create some query by SPARQL and show the information retrival from VB ontology. Conclusion: This system can help to student to learn materials of Visual Basic.Net with the good quality without the place dependency.&quot;,&quot;issue&quot;:&quot;2&quot;,&quot;volume&quot;:&quot;7&quot;,&quot;container-title-short&quot;:&quot;&quot;},&quot;isTemporary&quot;:false,&quot;suppress-author&quot;:false,&quot;composite&quot;:false,&quot;author-only&quot;:false}]},{&quot;citationID&quot;:&quot;MENDELEY_CITATION_ad8d3f52-ae82-47e4-ac12-ccda361aefd1&quot;,&quot;properties&quot;:{&quot;noteIndex&quot;:0},&quot;isEdited&quot;:false,&quot;manualOverride&quot;:{&quot;isManuallyOverridden&quot;:false,&quot;citeprocText&quot;:&quot;(Odiete et al., 2017)&quot;,&quot;manualOverrideText&quot;:&quot;&quot;},&quot;citationTag&quot;:&quot;MENDELEY_CITATION_v3_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&quot;,&quot;citationItems&quot;:[{&quot;id&quot;:&quot;3364849b-0b4c-35d5-82d5-a16de9871a26&quot;,&quot;itemData&quot;:{&quot;type&quot;:&quot;paper-conference&quot;,&quot;id&quot;:&quot;3364849b-0b4c-35d5-82d5-a16de9871a26&quot;,&quot;title&quot;:&quot;Recommending Programming Languages by Identifying Skill Gaps Using Analysis of Experts. A Study of Stack Overflow&quot;,&quot;author&quot;:[{&quot;family&quot;:&quot;Odiete&quot;,&quot;given&quot;:&quot;Obaro&quot;,&quot;parse-names&quot;:false,&quot;dropping-particle&quot;:&quot;&quot;,&quot;non-dropping-particle&quot;:&quot;&quot;},{&quot;family&quot;:&quot;Jain&quot;,&quot;given&quot;:&quot;Tanvi&quot;,&quot;parse-names&quot;:false,&quot;dropping-particle&quot;:&quot;&quot;,&quot;non-dropping-particle&quot;:&quot;&quot;},{&quot;family&quot;:&quot;Adaji&quot;,&quot;given&quot;:&quot;Ifeoma&quot;,&quot;parse-names&quot;:false,&quot;dropping-particle&quot;:&quot;&quot;,&quot;non-dropping-particle&quot;:&quot;&quot;},{&quot;family&quot;:&quot;Vassileva&quot;,&quot;given&quot;:&quot;Julita&quot;,&quot;parse-names&quot;:false,&quot;dropping-particle&quot;:&quot;&quot;,&quot;non-dropping-particle&quot;:&quot;&quot;},{&quot;family&quot;:&quot;Deters&quot;,&quot;given&quot;:&quot;Ralph&quot;,&quot;parse-names&quot;:false,&quot;dropping-particle&quot;:&quot;&quot;,&quot;non-dropping-particle&quot;:&quot;&quot;}],&quot;collection-title&quot;:&quot;UMAP '17&quot;,&quot;container-title&quot;:&quot;Adjunct Publication of the 25th Conference on User Modeling, Adaptation and Personalization&quot;,&quot;DOI&quot;:&quot;10.1145/3099023.3099040&quot;,&quot;ISBN&quot;:&quot;9781450350679&quot;,&quot;URL&quot;:&quot;https://doi.org/10.1145/3099023.3099040&quot;,&quot;issued&quot;:{&quot;date-parts&quot;:[[2017]]},&quot;publisher-place&quot;:&quot;New York, NY, USA&quot;,&quot;page&quot;:&quot;159-164&quot;,&quot;abstract&quot;:&quot;The increasing variety of programming languages available to computer programmers has led to the discussion of what language(s) should be learned. A key point in the choice of a programming language is the availability of support from experienced programmers. In this paper, we explore the use of graph theory in recommending programming languages to novice and expert programmers in a question and answer collaborative learning environment, Stack Overflow. Using social network analysis techniques, we investigate the relationship between experts (using an expertise graph) in different programming languages to identify what languages can be recommended to novice and experienced programmers. In addition, we explore the use of the expertise graph in inferring the importance of a programming language to the community. Our results suggest that programming languages can be recommended within organizational borders and programming domains. In addition, a high number of experts in a programming language does not always mean that the language is popular. Furthermore, disconnected nodes in the expertise graph suggest that experts in some programming languages are primarily on Stack Overflow to support that language only and do not contribute to questions or answers in other languages. Finally, developers are comfortable with mastering a single, general purpose language. The results of our study can help educators and stakeholders in computer education to understand what programming languages can be suggested to students and what languages can be taught and learned together.&quot;,&quot;publisher&quot;:&quot;Association for Computing Machinery&quot;,&quot;container-title-short&quot;:&quot;&quot;},&quot;isTemporary&quot;:false,&quot;suppress-author&quot;:false,&quot;composite&quot;:false,&quot;author-only&quot;:false}]}]"/>
+    <we:property name="MENDELEY_CITATIONS" value="[{&quot;citationID&quot;:&quot;MENDELEY_CITATION_a0a60104-b418-4934-93c9-06df1eef195a&quot;,&quot;properties&quot;:{&quot;noteIndex&quot;:0},&quot;isEdited&quot;:false,&quot;manualOverride&quot;:{&quot;isManuallyOverridden&quot;:false,&quot;citeprocText&quot;:&quot;(Shishehchi et al., 2011)&quot;,&quot;manualOverrideText&quot;:&quot;&quot;},&quot;citationTag&quot;:&quot;MENDELEY_CITATION_v3_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&quot;,&quot;citationItems&quot;:[{&quot;id&quot;:&quot;bdc11a3b-24f5-37d4-9e8b-57a3eb2d2f7c&quot;,&quot;itemData&quot;:{&quot;type&quot;:&quot;article-journal&quot;,&quot;id&quot;:&quot;bdc11a3b-24f5-37d4-9e8b-57a3eb2d2f7c&quot;,&quot;title&quot;:&quot;Learning Content Recommendation for Visual Basic.Net Programming Language based on Ontology&quot;,&quot;author&quot;:[{&quot;family&quot;:&quot;Shishehchi&quot;,&quot;given&quot;:&quot;Saman&quot;,&quot;parse-names&quot;:false,&quot;dropping-particle&quot;:&quot;&quot;,&quot;non-dropping-particle&quot;:&quot;&quot;},{&quot;family&quot;:&quot;Banihashem&quot;,&quot;given&quot;:&quot;Yashar&quot;,&quot;parse-names&quot;:false,&quot;dropping-particle&quot;:&quot;&quot;,&quot;non-dropping-particle&quot;:&quot;&quot;},{&quot;family&quot;:&quot;Azman&quot;,&quot;given&quot;:&quot;Shahrul&quot;,&quot;parse-names&quot;:false,&quot;dropping-particle&quot;:&quot;&quot;,&quot;non-dropping-particle&quot;:&quot;&quot;},{&quot;family&quot;:&quot;Noah&quot;,&quot;given&quot;:&quot;Mohd&quot;,&quot;parse-names&quot;:false,&quot;dropping-particle&quot;:&quot;&quot;,&quot;non-dropping-particle&quot;:&quot;&quot;}],&quot;container-title&quot;:&quot;Journal of Computer Science&quot;,&quot;ISSN&quot;:&quot;1549-3636&quot;,&quot;issued&quot;:{&quot;date-parts&quot;:[[2011]]},&quot;page&quot;:&quot;188-196&quot;,&quot;abstract&quot;:&quot;Nowadays, the quality of learning and the expansion of education technology, motivate the researchers to work on learning area more than before. Problem statement: With the rapid advance of learning contents on the web and also the variety of learning books, finding suitable ones has become a very difficult and complicated task for learners. Approach: This study aims to propose a learning system includes the semantic recommender system. Students can employ this application to learn learning content at anywhere. This system works based on the learner's knowledge level and also the learner's request that system asks from the learner at the beginning. Learner will be able to find and learn the right learning materials to reach their request. Finally, all changes about learner will store in the learner model in the ontology. The proposed architecture comprises some subsystems and components. One of the most important of subsystems is a knowledge based system, which covers the ontology which called VBnet ontology. This ontology consists of three parts; LearnerModel, Domain Concept and Learning Material. Moreover, we define two other subsystems; Learner performance evaluation, recommendation system and some modules; Availability checker, Knowledge evaluator, Exam generator, Request analyzer and user interface. Results: Considering to scope of research we develop the ontology for Visual Basic.Net programming language and describe all available classes and subclasses step by step. Also we create some query by SPARQL and show the information retrival from VB ontology. Conclusion: This system can help to student to learn materials of Visual Basic.Net with the good quality without the place dependency.&quot;,&quot;issue&quot;:&quot;2&quot;,&quot;volume&quot;:&quot;7&quot;,&quot;container-title-short&quot;:&quot;&quot;},&quot;isTemporary&quot;:false,&quot;suppress-author&quot;:false,&quot;composite&quot;:false,&quot;author-only&quot;:false}]},{&quot;citationID&quot;:&quot;MENDELEY_CITATION_ad8d3f52-ae82-47e4-ac12-ccda361aefd1&quot;,&quot;properties&quot;:{&quot;noteIndex&quot;:0},&quot;isEdited&quot;:false,&quot;manualOverride&quot;:{&quot;isManuallyOverridden&quot;:false,&quot;citeprocText&quot;:&quot;(Odiete et al., 2017)&quot;,&quot;manualOverrideText&quot;:&quot;&quot;},&quot;citationTag&quot;:&quot;MENDELEY_CITATION_v3_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&quot;,&quot;citationItems&quot;:[{&quot;id&quot;:&quot;3364849b-0b4c-35d5-82d5-a16de9871a26&quot;,&quot;itemData&quot;:{&quot;type&quot;:&quot;paper-conference&quot;,&quot;id&quot;:&quot;3364849b-0b4c-35d5-82d5-a16de9871a26&quot;,&quot;title&quot;:&quot;Recommending Programming Languages by Identifying Skill Gaps Using Analysis of Experts. A Study of Stack Overflow&quot;,&quot;author&quot;:[{&quot;family&quot;:&quot;Odiete&quot;,&quot;given&quot;:&quot;Obaro&quot;,&quot;parse-names&quot;:false,&quot;dropping-particle&quot;:&quot;&quot;,&quot;non-dropping-particle&quot;:&quot;&quot;},{&quot;family&quot;:&quot;Jain&quot;,&quot;given&quot;:&quot;Tanvi&quot;,&quot;parse-names&quot;:false,&quot;dropping-particle&quot;:&quot;&quot;,&quot;non-dropping-particle&quot;:&quot;&quot;},{&quot;family&quot;:&quot;Adaji&quot;,&quot;given&quot;:&quot;Ifeoma&quot;,&quot;parse-names&quot;:false,&quot;dropping-particle&quot;:&quot;&quot;,&quot;non-dropping-particle&quot;:&quot;&quot;},{&quot;family&quot;:&quot;Vassileva&quot;,&quot;given&quot;:&quot;Julita&quot;,&quot;parse-names&quot;:false,&quot;dropping-particle&quot;:&quot;&quot;,&quot;non-dropping-particle&quot;:&quot;&quot;},{&quot;family&quot;:&quot;Deters&quot;,&quot;given&quot;:&quot;Ralph&quot;,&quot;parse-names&quot;:false,&quot;dropping-particle&quot;:&quot;&quot;,&quot;non-dropping-particle&quot;:&quot;&quot;}],&quot;collection-title&quot;:&quot;UMAP '17&quot;,&quot;container-title&quot;:&quot;Adjunct Publication of the 25th Conference on User Modeling, Adaptation and Personalization&quot;,&quot;DOI&quot;:&quot;10.1145/3099023.3099040&quot;,&quot;ISBN&quot;:&quot;9781450350679&quot;,&quot;URL&quot;:&quot;https://doi.org/10.1145/3099023.3099040&quot;,&quot;issued&quot;:{&quot;date-parts&quot;:[[2017]]},&quot;publisher-place&quot;:&quot;New York, NY, USA&quot;,&quot;page&quot;:&quot;159-164&quot;,&quot;abstract&quot;:&quot;The increasing variety of programming languages available to computer programmers has led to the discussion of what language(s) should be learned. A key point in the choice of a programming language is the availability of support from experienced programmers. In this paper, we explore the use of graph theory in recommending programming languages to novice and expert programmers in a question and answer collaborative learning environment, Stack Overflow. Using social network analysis techniques, we investigate the relationship between experts (using an expertise graph) in different programming languages to identify what languages can be recommended to novice and experienced programmers. In addition, we explore the use of the expertise graph in inferring the importance of a programming language to the community. Our results suggest that programming languages can be recommended within organizational borders and programming domains. In addition, a high number of experts in a programming language does not always mean that the language is popular. Furthermore, disconnected nodes in the expertise graph suggest that experts in some programming languages are primarily on Stack Overflow to support that language only and do not contribute to questions or answers in other languages. Finally, developers are comfortable with mastering a single, general purpose language. The results of our study can help educators and stakeholders in computer education to understand what programming languages can be suggested to students and what languages can be taught and learned together.&quot;,&quot;publisher&quot;:&quot;Association for Computing Machinery&quot;,&quot;container-title-short&quot;:&quot;&quot;},&quot;isTemporary&quot;:false,&quot;suppress-author&quot;:false,&quot;composite&quot;:false,&quot;author-only&quot;:false}]},{&quot;citationID&quot;:&quot;MENDELEY_CITATION_a288d834-38c1-45c4-981c-61596d49d627&quot;,&quot;properties&quot;:{&quot;noteIndex&quot;:0},&quot;isEdited&quot;:false,&quot;manualOverride&quot;:{&quot;isManuallyOverridden&quot;:false,&quot;citeprocText&quot;:&quot;(Waterman, 1985)&quot;,&quot;manualOverrideText&quot;:&quot;&quot;},&quot;citationTag&quot;:&quot;MENDELEY_CITATION_v3_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&quot;,&quot;citationItems&quot;:[{&quot;id&quot;:&quot;b4f6180b-510e-3ed5-9c18-19ef4ccfda9b&quot;,&quot;itemData&quot;:{&quot;type&quot;:&quot;book&quot;,&quot;id&quot;:&quot;b4f6180b-510e-3ed5-9c18-19ef4ccfda9b&quot;,&quot;title&quot;:&quot;A guide to expert systems&quot;,&quot;author&quot;:[{&quot;family&quot;:&quot;Waterman&quot;,&quot;given&quot;:&quot;Donald A&quot;,&quot;parse-names&quot;:false,&quot;dropping-particle&quot;:&quot;&quot;,&quot;non-dropping-particle&quot;:&quot;&quot;}],&quot;issued&quot;:{&quot;date-parts&quot;:[[1985]]},&quot;publisher&quot;:&quot;Addison-Wesley Longman Publishing Co., Inc.&quot;,&quot;container-title-short&quot;:&quot;&quot;},&quot;isTemporary&quot;:false,&quot;suppress-author&quot;:false,&quot;composite&quot;:false,&quot;author-only&quot;:false}]}]"/>
     <we:property name="MENDELEY_CITATIONS_STYLE" value="{&quot;id&quot;:&quot;https://www.zotero.org/styles/apa&quot;,&quot;title&quot;:&quot;American Psychological Association 7th edition&quot;,&quot;format&quot;:&quot;author-date&quot;,&quot;defaultLocale&quot;:null,&quot;isLocaleCodeValid&quot;:true}"/>
   </we:properties>
   <we:bindings/>

</xml_diff>

<commit_message>
Added title to pages
</commit_message>
<xml_diff>
--- a/Coder's Compass.docx
+++ b/Coder's Compass.docx
@@ -152,8 +152,18 @@
           <w:szCs w:val="26"/>
           <w:lang w:bidi="ar-EG"/>
         </w:rPr>
-        <w:t>Khaled Gamal ElLethy</w:t>
-      </w:r>
+        <w:t xml:space="preserve">Khaled Gamal </w:t>
+      </w:r>
+      <w:proofErr w:type="spellStart"/>
+      <w:r>
+        <w:rPr>
+          <w:sz w:val="26"/>
+          <w:szCs w:val="26"/>
+          <w:lang w:bidi="ar-EG"/>
+        </w:rPr>
+        <w:t>ElLethy</w:t>
+      </w:r>
+      <w:proofErr w:type="spellEnd"/>
       <w:r>
         <w:rPr>
           <w:rStyle w:val="FootnoteReference"/>
@@ -464,7 +474,23 @@
           <w:sz w:val="26"/>
           <w:szCs w:val="26"/>
         </w:rPr>
-        <w:t xml:space="preserve"> What makes it more problematic is that each programming language comes with its set of frameworks</w:t>
+        <w:t xml:space="preserve"> What makes it more </w:t>
+      </w:r>
+      <w:proofErr w:type="gramStart"/>
+      <w:r>
+        <w:rPr>
+          <w:sz w:val="26"/>
+          <w:szCs w:val="26"/>
+        </w:rPr>
+        <w:t>problematic</w:t>
+      </w:r>
+      <w:proofErr w:type="gramEnd"/>
+      <w:r>
+        <w:rPr>
+          <w:sz w:val="26"/>
+          <w:szCs w:val="26"/>
+        </w:rPr>
+        <w:t xml:space="preserve"> is that each programming language comes with its set of frameworks</w:t>
       </w:r>
       <w:r>
         <w:rPr>
@@ -707,7 +733,23 @@
           <w:sz w:val="26"/>
           <w:szCs w:val="26"/>
         </w:rPr>
-        <w:t>. Additionally, the system will take into account users' previous knowledge and familiarity</w:t>
+        <w:t xml:space="preserve">. Additionally, the system will </w:t>
+      </w:r>
+      <w:proofErr w:type="gramStart"/>
+      <w:r>
+        <w:rPr>
+          <w:sz w:val="26"/>
+          <w:szCs w:val="26"/>
+        </w:rPr>
+        <w:t>take into account</w:t>
+      </w:r>
+      <w:proofErr w:type="gramEnd"/>
+      <w:r>
+        <w:rPr>
+          <w:sz w:val="26"/>
+          <w:szCs w:val="26"/>
+        </w:rPr>
+        <w:t xml:space="preserve"> users' previous knowledge and familiarity</w:t>
       </w:r>
       <w:r>
         <w:rPr>
@@ -851,7 +893,23 @@
           <w:sz w:val="26"/>
           <w:szCs w:val="26"/>
         </w:rPr>
-        <w:t>In our research, we encountered limited or no prior studies that has the same objective as our approach. This is because our approach is a new application of expert systems</w:t>
+        <w:t xml:space="preserve">In our research, we encountered limited or no prior studies that </w:t>
+      </w:r>
+      <w:proofErr w:type="gramStart"/>
+      <w:r>
+        <w:rPr>
+          <w:sz w:val="26"/>
+          <w:szCs w:val="26"/>
+        </w:rPr>
+        <w:t>has</w:t>
+      </w:r>
+      <w:proofErr w:type="gramEnd"/>
+      <w:r>
+        <w:rPr>
+          <w:sz w:val="26"/>
+          <w:szCs w:val="26"/>
+        </w:rPr>
+        <w:t xml:space="preserve"> the same objective as our approach. This is because our approach is a new application of expert systems</w:t>
       </w:r>
       <w:r>
         <w:rPr>
@@ -880,7 +938,25 @@
               <w:sz w:val="26"/>
               <w:szCs w:val="26"/>
             </w:rPr>
-            <w:t>(Shishehchi et al., 2011)</w:t>
+            <w:t>(</w:t>
+          </w:r>
+          <w:proofErr w:type="spellStart"/>
+          <w:r>
+            <w:rPr>
+              <w:color w:val="000000"/>
+              <w:sz w:val="26"/>
+              <w:szCs w:val="26"/>
+            </w:rPr>
+            <w:t>Shishehchi</w:t>
+          </w:r>
+          <w:proofErr w:type="spellEnd"/>
+          <w:r>
+            <w:rPr>
+              <w:color w:val="000000"/>
+              <w:sz w:val="26"/>
+              <w:szCs w:val="26"/>
+            </w:rPr>
+            <w:t xml:space="preserve"> et al., 2011)</w:t>
           </w:r>
         </w:sdtContent>
       </w:sdt>
@@ -947,7 +1023,25 @@
               <w:sz w:val="26"/>
               <w:szCs w:val="26"/>
             </w:rPr>
-            <w:t>(Odiete et al., 2017)</w:t>
+            <w:t>(</w:t>
+          </w:r>
+          <w:proofErr w:type="spellStart"/>
+          <w:r>
+            <w:rPr>
+              <w:color w:val="000000"/>
+              <w:sz w:val="26"/>
+              <w:szCs w:val="26"/>
+            </w:rPr>
+            <w:t>Odiete</w:t>
+          </w:r>
+          <w:proofErr w:type="spellEnd"/>
+          <w:r>
+            <w:rPr>
+              <w:color w:val="000000"/>
+              <w:sz w:val="26"/>
+              <w:szCs w:val="26"/>
+            </w:rPr>
+            <w:t xml:space="preserve"> et al., 2017)</w:t>
           </w:r>
         </w:sdtContent>
       </w:sdt>
@@ -1151,7 +1245,23 @@
           <w:sz w:val="26"/>
           <w:szCs w:val="26"/>
         </w:rPr>
-        <w:t xml:space="preserve"> the fields that users could select from. The fields we defined include: front-end development, back-end development, mobile development, automation testing, and DevOps (Development Operations), all within the software development domain</w:t>
+        <w:t xml:space="preserve"> the fields that users could select from. The fields we defined </w:t>
+      </w:r>
+      <w:proofErr w:type="gramStart"/>
+      <w:r>
+        <w:rPr>
+          <w:sz w:val="26"/>
+          <w:szCs w:val="26"/>
+        </w:rPr>
+        <w:t>include:</w:t>
+      </w:r>
+      <w:proofErr w:type="gramEnd"/>
+      <w:r>
+        <w:rPr>
+          <w:sz w:val="26"/>
+          <w:szCs w:val="26"/>
+        </w:rPr>
+        <w:t xml:space="preserve"> front-end development, back-end development, mobile development, automation testing, and DevOps (Development Operations), all within the software development domain</w:t>
       </w:r>
       <w:r>
         <w:rPr>
@@ -1451,7 +1561,25 @@
           <w:szCs w:val="26"/>
           <w:lang w:bidi="ar-EG"/>
         </w:rPr>
-        <w:t xml:space="preserve"> in the knowledge base. The previous knowledge can be on of the following values: (Beginner, Intermediate and Advanced)</w:t>
+        <w:t xml:space="preserve"> in the knowledge base. The previous knowledge can be </w:t>
+      </w:r>
+      <w:proofErr w:type="spellStart"/>
+      <w:r>
+        <w:rPr>
+          <w:sz w:val="26"/>
+          <w:szCs w:val="26"/>
+          <w:lang w:bidi="ar-EG"/>
+        </w:rPr>
+        <w:t>on</w:t>
+      </w:r>
+      <w:proofErr w:type="spellEnd"/>
+      <w:r>
+        <w:rPr>
+          <w:sz w:val="26"/>
+          <w:szCs w:val="26"/>
+          <w:lang w:bidi="ar-EG"/>
+        </w:rPr>
+        <w:t xml:space="preserve"> of the following values: (Beginner, Intermediate and Advanced)</w:t>
       </w:r>
     </w:p>
     <w:p>
@@ -1663,7 +1791,25 @@
           <w:szCs w:val="26"/>
           <w:lang w:bidi="ar-EG"/>
         </w:rPr>
-        <w:t>. The inference engine operates by applying logical rules to the available data to draw conclusions or make recommendations. We employ a rule-based approach for the inference engine, leveraging the Experta library in Python</w:t>
+        <w:t xml:space="preserve">. The inference engine operates by applying logical rules to the available data to draw conclusions or make recommendations. We employ a rule-based approach for the inference engine, leveraging the </w:t>
+      </w:r>
+      <w:proofErr w:type="spellStart"/>
+      <w:r>
+        <w:rPr>
+          <w:sz w:val="26"/>
+          <w:szCs w:val="26"/>
+          <w:lang w:bidi="ar-EG"/>
+        </w:rPr>
+        <w:t>Experta</w:t>
+      </w:r>
+      <w:proofErr w:type="spellEnd"/>
+      <w:r>
+        <w:rPr>
+          <w:sz w:val="26"/>
+          <w:szCs w:val="26"/>
+          <w:lang w:bidi="ar-EG"/>
+        </w:rPr>
+        <w:t xml:space="preserve"> library in Python</w:t>
       </w:r>
       <w:r>
         <w:rPr>
@@ -1712,7 +1858,25 @@
           <w:szCs w:val="26"/>
           <w:lang w:bidi="ar-EG"/>
         </w:rPr>
-        <w:t>The Experta library provides a flexible and efficient framework for defining rules and executing them based on the provided facts. Each rule consists of conditions and actions, where conditions specify the criteria that must be met for the rule to be applicable, and actions define the consequences or recommendations resulting from the rule</w:t>
+        <w:t xml:space="preserve">The </w:t>
+      </w:r>
+      <w:proofErr w:type="spellStart"/>
+      <w:r>
+        <w:rPr>
+          <w:sz w:val="26"/>
+          <w:szCs w:val="26"/>
+          <w:lang w:bidi="ar-EG"/>
+        </w:rPr>
+        <w:t>Experta</w:t>
+      </w:r>
+      <w:proofErr w:type="spellEnd"/>
+      <w:r>
+        <w:rPr>
+          <w:sz w:val="26"/>
+          <w:szCs w:val="26"/>
+          <w:lang w:bidi="ar-EG"/>
+        </w:rPr>
+        <w:t xml:space="preserve"> library provides a flexible and efficient framework for defining rules and executing them based on the provided facts. Each rule consists of conditions and actions, where conditions specify the criteria that must be met for the rule to be applicable, and actions define the consequences or recommendations resulting from the rule</w:t>
       </w:r>
       <w:r>
         <w:rPr>
@@ -2416,15 +2580,6 @@
           <w:lang w:bidi="ar-EG"/>
         </w:rPr>
         <w:tab/>
-      </w:r>
-      <w:r>
-        <w:rPr>
-          <w:b/>
-          <w:bCs/>
-          <w:sz w:val="26"/>
-          <w:szCs w:val="26"/>
-          <w:lang w:bidi="ar-EG"/>
-        </w:rPr>
         <w:t>FUTURE WORK</w:t>
       </w:r>
     </w:p>
@@ -2511,8 +2666,21 @@
             <w:bidi w:val="0"/>
             <w:divId w:val="4867537"/>
           </w:pPr>
+          <w:proofErr w:type="spellStart"/>
           <w:r>
-            <w:t xml:space="preserve">Odiete, O., Jain, T., Adaji, I., Vassileva, J., &amp; Deters, R. (2017). Recommending Programming Languages by Identifying Skill Gaps Using Analysis of Experts. A Study of Stack Overflow. </w:t>
+            <w:t>Odiete</w:t>
+          </w:r>
+          <w:proofErr w:type="spellEnd"/>
+          <w:r>
+            <w:t xml:space="preserve">, O., Jain, T., Adaji, I., </w:t>
+          </w:r>
+          <w:proofErr w:type="spellStart"/>
+          <w:r>
+            <w:t>Vassileva</w:t>
+          </w:r>
+          <w:proofErr w:type="spellEnd"/>
+          <w:r>
+            <w:t xml:space="preserve">, J., &amp; Deters, R. (2017). Recommending Programming Languages by Identifying Skill Gaps Using Analysis of Experts. A Study of Stack Overflow. </w:t>
           </w:r>
           <w:r>
             <w:rPr>
@@ -2537,8 +2705,21 @@
             <w:bidi w:val="0"/>
             <w:divId w:val="863246472"/>
           </w:pPr>
+          <w:proofErr w:type="spellStart"/>
           <w:r>
-            <w:t xml:space="preserve">Shishehchi, S., Banihashem, Y., Azman, S., &amp; Noah, M. (2011). Learning Content Recommendation for Visual Basic.Net Programming Language based on Ontology. </w:t>
+            <w:t>Shishehchi</w:t>
+          </w:r>
+          <w:proofErr w:type="spellEnd"/>
+          <w:r>
+            <w:t xml:space="preserve">, S., </w:t>
+          </w:r>
+          <w:proofErr w:type="spellStart"/>
+          <w:r>
+            <w:t>Banihashem</w:t>
+          </w:r>
+          <w:proofErr w:type="spellEnd"/>
+          <w:r>
+            <w:t xml:space="preserve">, Y., Azman, S., &amp; Noah, M. (2011). Learning Content Recommendation for Visual Basic.Net Programming Language based on Ontology. </w:t>
           </w:r>
           <w:r>
             <w:rPr>
@@ -2590,6 +2771,9 @@
         <w:p>
           <w:pPr>
             <w:bidi w:val="0"/>
+            <w:rPr>
+              <w:rtl/>
+            </w:rPr>
           </w:pPr>
           <w:r>
             <w:t> </w:t>
@@ -2597,71 +2781,6 @@
         </w:p>
       </w:sdtContent>
     </w:sdt>
-    <w:p>
-      <w:pPr>
-        <w:bidi w:val="0"/>
-        <w:jc w:val="lowKashida"/>
-        <w:rPr>
-          <w:b/>
-          <w:bCs/>
-          <w:sz w:val="26"/>
-          <w:szCs w:val="26"/>
-          <w:lang w:bidi="ar-EG"/>
-        </w:rPr>
-      </w:pPr>
-    </w:p>
-    <w:p>
-      <w:pPr>
-        <w:bidi w:val="0"/>
-        <w:jc w:val="lowKashida"/>
-        <w:rPr>
-          <w:b/>
-          <w:bCs/>
-          <w:sz w:val="26"/>
-          <w:szCs w:val="26"/>
-          <w:lang w:bidi="ar-EG"/>
-        </w:rPr>
-      </w:pPr>
-    </w:p>
-    <w:p>
-      <w:pPr>
-        <w:bidi w:val="0"/>
-        <w:ind w:left="540"/>
-        <w:jc w:val="lowKashida"/>
-      </w:pPr>
-    </w:p>
-    <w:p>
-      <w:pPr>
-        <w:bidi w:val="0"/>
-        <w:jc w:val="lowKashida"/>
-      </w:pPr>
-    </w:p>
-    <w:p>
-      <w:pPr>
-        <w:jc w:val="center"/>
-        <w:rPr>
-          <w:rFonts w:ascii="Simplified Arabic" w:hAnsi="Simplified Arabic" w:cs="Simplified Arabic"/>
-          <w:b/>
-          <w:bCs/>
-          <w:sz w:val="28"/>
-          <w:szCs w:val="28"/>
-          <w:lang w:bidi="ar-EG"/>
-        </w:rPr>
-      </w:pPr>
-    </w:p>
-    <w:p>
-      <w:pPr>
-        <w:ind w:firstLine="720"/>
-        <w:jc w:val="lowKashida"/>
-        <w:rPr>
-          <w:rFonts w:ascii="Simplified Arabic" w:hAnsi="Simplified Arabic" w:cs="Simplified Arabic"/>
-          <w:sz w:val="28"/>
-          <w:szCs w:val="28"/>
-          <w:rtl/>
-          <w:lang w:bidi="ar-EG"/>
-        </w:rPr>
-      </w:pPr>
-    </w:p>
     <w:sectPr>
       <w:headerReference w:type="even" r:id="rId8"/>
       <w:headerReference w:type="default" r:id="rId9"/>
@@ -2957,9 +3076,11 @@
       <w:r>
         <w:t xml:space="preserve">Link to the library: </w:t>
       </w:r>
+      <w:proofErr w:type="gramStart"/>
       <w:r>
         <w:t>https://github.com/nilp0inter/experta/</w:t>
       </w:r>
+      <w:proofErr w:type="gramEnd"/>
     </w:p>
   </w:footnote>
 </w:footnotes>
@@ -2992,21 +3113,28 @@
       <w:rPr>
         <w:b/>
         <w:bCs/>
-        <w:sz w:val="20"/>
-        <w:szCs w:val="20"/>
-        <w:lang w:val="en-GB"/>
+        <w:sz w:val="26"/>
+        <w:szCs w:val="26"/>
       </w:rPr>
     </w:pPr>
     <w:r>
       <w:rPr>
         <w:b/>
         <w:bCs/>
-        <w:sz w:val="20"/>
-        <w:szCs w:val="20"/>
-        <w:lang w:val="en-GB"/>
+        <w:sz w:val="26"/>
+        <w:szCs w:val="26"/>
       </w:rPr>
-      <w:t>PAPER TITLE</w:t>
+      <w:t>Coders Compass: An Expert System Helping Navigate the Software Development Landscape</w:t>
     </w:r>
+  </w:p>
+  <w:p>
+    <w:pPr>
+      <w:pStyle w:val="Header"/>
+      <w:rPr>
+        <w:sz w:val="26"/>
+        <w:szCs w:val="26"/>
+      </w:rPr>
+    </w:pPr>
   </w:p>
 </w:hdr>
 </file>
@@ -4428,26 +4556,31 @@
     <w:pitch w:val="variable"/>
     <w:sig w:usb0="E0002EFF" w:usb1="C000785B" w:usb2="00000009" w:usb3="00000000" w:csb0="000001FF" w:csb1="00000000"/>
   </w:font>
-  <w:font w:name="Simplified Arabic">
-    <w:panose1 w:val="02020603050405020304"/>
-    <w:charset w:val="00"/>
-    <w:family w:val="roman"/>
-    <w:pitch w:val="variable"/>
-    <w:sig w:usb0="00002003" w:usb1="80000000" w:usb2="00000008" w:usb3="00000000" w:csb0="00000041" w:csb1="00000000"/>
-  </w:font>
   <w:font w:name="Calibri Light">
     <w:panose1 w:val="020F0302020204030204"/>
     <w:charset w:val="00"/>
     <w:family w:val="swiss"/>
     <w:pitch w:val="variable"/>
-    <w:sig w:usb0="E4002EFF" w:usb1="C000247B" w:usb2="00000009" w:usb3="00000000" w:csb0="000001FF" w:csb1="00000000"/>
+    <w:sig w:usb0="E4002EFF" w:usb1="C200247B" w:usb2="00000009" w:usb3="00000000" w:csb0="000001FF" w:csb1="00000000"/>
   </w:font>
   <w:font w:name="Calibri">
     <w:panose1 w:val="020F0502020204030204"/>
     <w:charset w:val="00"/>
     <w:family w:val="swiss"/>
     <w:pitch w:val="variable"/>
-    <w:sig w:usb0="E4002EFF" w:usb1="C000247B" w:usb2="00000009" w:usb3="00000000" w:csb0="000001FF" w:csb1="00000000"/>
+    <w:sig w:usb0="E4002EFF" w:usb1="C200247B" w:usb2="00000009" w:usb3="00000000" w:csb0="000001FF" w:csb1="00000000"/>
+  </w:font>
+  <w:font w:name="Aptos Display">
+    <w:charset w:val="00"/>
+    <w:family w:val="swiss"/>
+    <w:pitch w:val="variable"/>
+    <w:sig w:usb0="20000287" w:usb1="00000003" w:usb2="00000000" w:usb3="00000000" w:csb0="0000019F" w:csb1="00000000"/>
+  </w:font>
+  <w:font w:name="Aptos">
+    <w:charset w:val="00"/>
+    <w:family w:val="swiss"/>
+    <w:pitch w:val="variable"/>
+    <w:sig w:usb0="20000287" w:usb1="00000003" w:usb2="00000000" w:usb3="00000000" w:csb0="0000019F" w:csb1="00000000"/>
   </w:font>
 </w:fonts>
 </file>
@@ -4467,6 +4600,7 @@
   </w:compat>
   <w:rsids>
     <w:rsidRoot w:val="00850344"/>
+    <w:rsid w:val="000A7403"/>
     <w:rsid w:val="005010F4"/>
     <w:rsid w:val="00836037"/>
     <w:rsid w:val="00850344"/>

</xml_diff>